<commit_message>
updates per customer feedback
</commit_message>
<xml_diff>
--- a/DSPPlugSpatialDecon/SpatialDecon-plugin-vignette.docx
+++ b/DSPPlugSpatialDecon/SpatialDecon-plugin-vignette.docx
@@ -401,25 +401,7 @@
           <w:sz w:val="22"/>
           <w:szCs w:val="22"/>
         </w:rPr>
-        <w:t>. For tumor immune deconvolution, use the file “</w:t>
-      </w:r>
-      <w:r>
-        <w:rPr>
-          <w:rFonts w:ascii="Arial" w:hAnsi="Arial" w:cs="Arial"/>
-          <w:color w:val="000000"/>
-          <w:sz w:val="22"/>
-          <w:szCs w:val="22"/>
-        </w:rPr>
-        <w:t>safeTME-for-tumor-immune</w:t>
-      </w:r>
-      <w:r>
-        <w:rPr>
-          <w:rFonts w:ascii="Arial" w:hAnsi="Arial" w:cs="Arial"/>
-          <w:color w:val="000000"/>
-          <w:sz w:val="22"/>
-          <w:szCs w:val="22"/>
-        </w:rPr>
-        <w:t xml:space="preserve">.csv”, which is provided along with the plugin code. </w:t>
+        <w:t xml:space="preserve">. For tumor immune deconvolution, use the file “safeTME-for-tumor-immune.csv”, which is provided along with the plugin code. </w:t>
       </w:r>
       <w:r>
         <w:rPr>
@@ -450,7 +432,25 @@
           <w:sz w:val="22"/>
           <w:szCs w:val="22"/>
         </w:rPr>
-        <w:t xml:space="preserve">In addition, the plugin accepts four “arguments” that you can set by modifying the top of the plugin’s code. </w:t>
+        <w:t xml:space="preserve">In addition, the plugin accepts </w:t>
+      </w:r>
+      <w:r>
+        <w:rPr>
+          <w:rFonts w:ascii="Arial" w:hAnsi="Arial" w:cs="Arial"/>
+          <w:color w:val="000000"/>
+          <w:sz w:val="22"/>
+          <w:szCs w:val="22"/>
+        </w:rPr>
+        <w:t>five</w:t>
+      </w:r>
+      <w:r>
+        <w:rPr>
+          <w:rFonts w:ascii="Arial" w:hAnsi="Arial" w:cs="Arial"/>
+          <w:color w:val="000000"/>
+          <w:sz w:val="22"/>
+          <w:szCs w:val="22"/>
+        </w:rPr>
+        <w:t xml:space="preserve"> “arguments” that you can set by modifying the top of the plugin’s code. </w:t>
       </w:r>
       <w:r>
         <w:rPr>
@@ -546,7 +546,25 @@
           <w:sz w:val="22"/>
           <w:szCs w:val="22"/>
         </w:rPr>
-        <w:t xml:space="preserve">: the .csv file containing the cell profile matrix. </w:t>
+        <w:t>: the .csv file containing the cell profile matrix.</w:t>
+      </w:r>
+      <w:r>
+        <w:rPr>
+          <w:rFonts w:ascii="Arial" w:hAnsi="Arial" w:cs="Arial"/>
+          <w:color w:val="000000"/>
+          <w:sz w:val="22"/>
+          <w:szCs w:val="22"/>
+        </w:rPr>
+        <w:t xml:space="preserve"> This is the name of whatever cell profile matrix .csv file you’ve uploaded to the DSP DA.  </w:t>
+      </w:r>
+      <w:r>
+        <w:rPr>
+          <w:rFonts w:ascii="Arial" w:hAnsi="Arial" w:cs="Arial"/>
+          <w:color w:val="000000"/>
+          <w:sz w:val="22"/>
+          <w:szCs w:val="22"/>
+        </w:rPr>
+        <w:t xml:space="preserve"> </w:t>
       </w:r>
     </w:p>
     <w:p>
@@ -584,7 +602,77 @@
           <w:sz w:val="22"/>
           <w:szCs w:val="22"/>
         </w:rPr>
-        <w:t xml:space="preserve">: If you have tumor data with ROIs segmented into tumor and microenvironment, you can use this argument to specify which AOIs are almost pure tumor cells. The algorithm will use this information to fit a tumor cell profile and append it to the cell profile matrix. This optional step leads to slightly more accurate immune cell abundance estimates. </w:t>
+        <w:t>: If you have tumor data with ROIs segmented into tumor and microenvironment, you can use this argument to specify which AOIs are almost pure tumor cells. The algorithm will use this information to fit a tumor cell profile and append it to the cell profile matrix. This optional step leads to slightly more accurate immune cell abundance estimates.</w:t>
+      </w:r>
+    </w:p>
+    <w:p>
+      <w:pPr>
+        <w:pStyle w:val="NormalWeb"/>
+        <w:shd w:val="clear" w:color="auto" w:fill="FFFFFF"/>
+        <w:spacing w:before="120" w:beforeAutospacing="0" w:after="120" w:afterAutospacing="0"/>
+        <w:ind w:left="720"/>
+        <w:rPr>
+          <w:rFonts w:ascii="Arial" w:hAnsi="Arial" w:cs="Arial"/>
+          <w:color w:val="000000"/>
+          <w:sz w:val="22"/>
+          <w:szCs w:val="22"/>
+        </w:rPr>
+      </w:pPr>
+      <w:r>
+        <w:rPr>
+          <w:rFonts w:ascii="Arial" w:hAnsi="Arial" w:cs="Arial"/>
+          <w:color w:val="000000"/>
+          <w:sz w:val="22"/>
+          <w:szCs w:val="22"/>
+        </w:rPr>
+        <w:t xml:space="preserve">To use this argument, enter the name of a column in the </w:t>
+      </w:r>
+      <w:proofErr w:type="spellStart"/>
+      <w:r>
+        <w:rPr>
+          <w:rFonts w:ascii="Arial" w:hAnsi="Arial" w:cs="Arial"/>
+          <w:color w:val="000000"/>
+          <w:sz w:val="22"/>
+          <w:szCs w:val="22"/>
+        </w:rPr>
+        <w:t>segmentAnnotations</w:t>
+      </w:r>
+      <w:proofErr w:type="spellEnd"/>
+      <w:r>
+        <w:rPr>
+          <w:rFonts w:ascii="Arial" w:hAnsi="Arial" w:cs="Arial"/>
+          <w:color w:val="000000"/>
+          <w:sz w:val="22"/>
+          <w:szCs w:val="22"/>
+        </w:rPr>
+        <w:t>. The code will look for entries in that column that sa</w:t>
+      </w:r>
+      <w:r>
+        <w:rPr>
+          <w:rFonts w:ascii="Arial" w:hAnsi="Arial" w:cs="Arial"/>
+          <w:color w:val="000000"/>
+          <w:sz w:val="22"/>
+          <w:szCs w:val="22"/>
+        </w:rPr>
+        <w:t xml:space="preserve">y </w:t>
+      </w:r>
+      <w:r>
+        <w:rPr>
+          <w:rFonts w:ascii="Arial" w:hAnsi="Arial" w:cs="Arial"/>
+          <w:color w:val="000000"/>
+          <w:sz w:val="22"/>
+          <w:szCs w:val="22"/>
+        </w:rPr>
+        <w:t>“tumor”</w:t>
+      </w:r>
+      <w:r>
+        <w:rPr>
+          <w:rFonts w:ascii="Arial" w:hAnsi="Arial" w:cs="Arial"/>
+          <w:color w:val="000000"/>
+          <w:sz w:val="22"/>
+          <w:szCs w:val="22"/>
+        </w:rPr>
+        <w:t xml:space="preserve">. </w:t>
       </w:r>
     </w:p>
     <w:p>
@@ -613,7 +701,7 @@
           <w:sz w:val="22"/>
           <w:szCs w:val="22"/>
         </w:rPr>
-        <w:t>nuclei_count_column_name</w:t>
+        <w:t>variables_to_plot</w:t>
       </w:r>
       <w:proofErr w:type="spellEnd"/>
       <w:r>
@@ -623,7 +711,36 @@
           <w:sz w:val="22"/>
           <w:szCs w:val="22"/>
         </w:rPr>
-        <w:t xml:space="preserve">: Used to input nuclei counts. If provided, then the algorithm will return estimated cell counts in addition to the more ambiguously-scaled “abundance scores”. </w:t>
+        <w:t xml:space="preserve">: </w:t>
+      </w:r>
+      <w:r>
+        <w:rPr>
+          <w:rFonts w:ascii="Arial" w:hAnsi="Arial" w:cs="Arial"/>
+          <w:color w:val="000000"/>
+          <w:sz w:val="22"/>
+          <w:szCs w:val="22"/>
+        </w:rPr>
+        <w:t xml:space="preserve">Give the column names of any </w:t>
+      </w:r>
+      <w:proofErr w:type="spellStart"/>
+      <w:r>
+        <w:rPr>
+          <w:rFonts w:ascii="Arial" w:hAnsi="Arial" w:cs="Arial"/>
+          <w:color w:val="000000"/>
+          <w:sz w:val="22"/>
+          <w:szCs w:val="22"/>
+        </w:rPr>
+        <w:t>segmentAnnotations</w:t>
+      </w:r>
+      <w:proofErr w:type="spellEnd"/>
+      <w:r>
+        <w:rPr>
+          <w:rFonts w:ascii="Arial" w:hAnsi="Arial" w:cs="Arial"/>
+          <w:color w:val="000000"/>
+          <w:sz w:val="22"/>
+          <w:szCs w:val="22"/>
+        </w:rPr>
+        <w:t xml:space="preserve"> variables that you’d like to appear in plots. </w:t>
       </w:r>
     </w:p>
     <w:p>
@@ -637,65 +754,147 @@
         <w:spacing w:before="120" w:beforeAutospacing="0" w:after="120" w:afterAutospacing="0"/>
         <w:rPr>
           <w:rFonts w:ascii="Arial" w:hAnsi="Arial" w:cs="Arial"/>
-          <w:color w:val="000000"/>
-          <w:sz w:val="22"/>
-          <w:szCs w:val="22"/>
-        </w:rPr>
-      </w:pPr>
-      <w:r>
-        <w:rPr>
-          <w:rFonts w:ascii="Arial" w:hAnsi="Arial" w:cs="Arial"/>
-          <w:i/>
-          <w:color w:val="000000"/>
-          <w:sz w:val="22"/>
-          <w:szCs w:val="22"/>
-        </w:rPr>
-        <w:t>merges</w:t>
-      </w:r>
-      <w:r>
-        <w:rPr>
-          <w:rFonts w:ascii="Arial" w:hAnsi="Arial" w:cs="Arial"/>
-          <w:color w:val="000000"/>
-          <w:sz w:val="22"/>
-          <w:szCs w:val="22"/>
-        </w:rPr>
-        <w:t>: Specify sets of closely-related cell types that you want added together in the final output.</w:t>
-      </w:r>
-      <w:r>
-        <w:rPr>
-          <w:rFonts w:ascii="Arial" w:hAnsi="Arial" w:cs="Arial"/>
-          <w:color w:val="000000"/>
-          <w:sz w:val="22"/>
-          <w:szCs w:val="22"/>
-        </w:rPr>
-        <w:t xml:space="preserve"> This can make the </w:t>
-      </w:r>
-      <w:r>
-        <w:rPr>
-          <w:rFonts w:ascii="Arial" w:hAnsi="Arial" w:cs="Arial"/>
-          <w:color w:val="000000"/>
-          <w:sz w:val="22"/>
-          <w:szCs w:val="22"/>
-        </w:rPr>
-        <w:t>results</w:t>
-      </w:r>
-      <w:r>
-        <w:rPr>
-          <w:rFonts w:ascii="Arial" w:hAnsi="Arial" w:cs="Arial"/>
-          <w:color w:val="000000"/>
-          <w:sz w:val="22"/>
-          <w:szCs w:val="22"/>
-        </w:rPr>
-        <w:t xml:space="preserve"> easier to interpret. </w:t>
-      </w:r>
-      <w:r>
-        <w:rPr>
-          <w:rFonts w:ascii="Arial" w:hAnsi="Arial" w:cs="Arial"/>
-          <w:color w:val="000000"/>
-          <w:sz w:val="22"/>
-          <w:szCs w:val="22"/>
-        </w:rPr>
-        <w:t xml:space="preserve">  </w:t>
+          <w:i/>
+          <w:color w:val="000000"/>
+          <w:sz w:val="22"/>
+          <w:szCs w:val="22"/>
+        </w:rPr>
+      </w:pPr>
+      <w:proofErr w:type="spellStart"/>
+      <w:r>
+        <w:rPr>
+          <w:rFonts w:ascii="Arial" w:hAnsi="Arial" w:cs="Arial"/>
+          <w:i/>
+          <w:color w:val="000000"/>
+          <w:sz w:val="22"/>
+          <w:szCs w:val="22"/>
+        </w:rPr>
+        <w:t>custom_annotation_coloring</w:t>
+      </w:r>
+      <w:proofErr w:type="spellEnd"/>
+      <w:r>
+        <w:rPr>
+          <w:rFonts w:ascii="Arial" w:hAnsi="Arial" w:cs="Arial"/>
+          <w:color w:val="000000"/>
+          <w:sz w:val="22"/>
+          <w:szCs w:val="22"/>
+        </w:rPr>
+        <w:t xml:space="preserve">: </w:t>
+      </w:r>
+      <w:r>
+        <w:rPr>
+          <w:rFonts w:ascii="Arial" w:hAnsi="Arial" w:cs="Arial"/>
+          <w:color w:val="000000"/>
+          <w:sz w:val="22"/>
+          <w:szCs w:val="22"/>
+        </w:rPr>
+        <w:t>Allows you to define custom coloring for the “</w:t>
+      </w:r>
+      <w:proofErr w:type="spellStart"/>
+      <w:r>
+        <w:rPr>
+          <w:rFonts w:ascii="Arial" w:hAnsi="Arial" w:cs="Arial"/>
+          <w:i/>
+          <w:color w:val="000000"/>
+          <w:sz w:val="22"/>
+          <w:szCs w:val="22"/>
+        </w:rPr>
+        <w:t>variables_to_plot</w:t>
+      </w:r>
+      <w:proofErr w:type="spellEnd"/>
+      <w:r>
+        <w:rPr>
+          <w:rFonts w:ascii="Arial" w:hAnsi="Arial" w:cs="Arial"/>
+          <w:i/>
+          <w:color w:val="000000"/>
+          <w:sz w:val="22"/>
+          <w:szCs w:val="22"/>
+        </w:rPr>
+        <w:t>”</w:t>
+      </w:r>
+      <w:r>
+        <w:rPr>
+          <w:rFonts w:ascii="Arial" w:hAnsi="Arial" w:cs="Arial"/>
+          <w:color w:val="000000"/>
+          <w:sz w:val="22"/>
+          <w:szCs w:val="22"/>
+        </w:rPr>
+        <w:t xml:space="preserve">. </w:t>
+      </w:r>
+      <w:r>
+        <w:rPr>
+          <w:rFonts w:ascii="Arial" w:hAnsi="Arial" w:cs="Arial"/>
+          <w:color w:val="000000"/>
+          <w:sz w:val="22"/>
+          <w:szCs w:val="22"/>
+        </w:rPr>
+        <w:t xml:space="preserve">To enable, set this argument to TRUE, and modify the example syntax provided in the code. Any typos here will cause the plugin to error out. </w:t>
+      </w:r>
+    </w:p>
+    <w:p>
+      <w:pPr>
+        <w:pStyle w:val="NormalWeb"/>
+        <w:numPr>
+          <w:ilvl w:val="0"/>
+          <w:numId w:val="4"/>
+        </w:numPr>
+        <w:shd w:val="clear" w:color="auto" w:fill="FFFFFF"/>
+        <w:spacing w:before="120" w:beforeAutospacing="0" w:after="120" w:afterAutospacing="0"/>
+        <w:rPr>
+          <w:rFonts w:ascii="Arial" w:hAnsi="Arial" w:cs="Arial"/>
+          <w:i/>
+          <w:color w:val="000000"/>
+          <w:sz w:val="22"/>
+          <w:szCs w:val="22"/>
+        </w:rPr>
+      </w:pPr>
+      <w:proofErr w:type="spellStart"/>
+      <w:r>
+        <w:rPr>
+          <w:rFonts w:ascii="Arial" w:hAnsi="Arial" w:cs="Arial"/>
+          <w:i/>
+          <w:color w:val="000000"/>
+          <w:sz w:val="22"/>
+          <w:szCs w:val="22"/>
+        </w:rPr>
+        <w:t>h</w:t>
+      </w:r>
+      <w:r>
+        <w:rPr>
+          <w:rFonts w:ascii="Arial" w:hAnsi="Arial" w:cs="Arial"/>
+          <w:i/>
+          <w:color w:val="000000"/>
+          <w:sz w:val="22"/>
+          <w:szCs w:val="22"/>
+        </w:rPr>
+        <w:t>mcols</w:t>
+      </w:r>
+      <w:proofErr w:type="spellEnd"/>
+      <w:r>
+        <w:rPr>
+          <w:rFonts w:ascii="Arial" w:hAnsi="Arial" w:cs="Arial"/>
+          <w:color w:val="000000"/>
+          <w:sz w:val="22"/>
+          <w:szCs w:val="22"/>
+        </w:rPr>
+        <w:t xml:space="preserve">: Specify a color gradient for heatmaps. </w:t>
+      </w:r>
+    </w:p>
+    <w:p>
+      <w:pPr>
+        <w:rPr>
+          <w:rFonts w:ascii="Arial" w:eastAsia="Times New Roman" w:hAnsi="Arial" w:cs="Arial"/>
+          <w:b/>
+          <w:color w:val="000000"/>
+        </w:rPr>
+      </w:pPr>
+      <w:r>
+        <w:rPr>
+          <w:rFonts w:ascii="Arial" w:hAnsi="Arial" w:cs="Arial"/>
+          <w:b/>
+          <w:color w:val="000000"/>
+        </w:rPr>
+        <w:br w:type="page"/>
       </w:r>
     </w:p>
     <w:p>
@@ -705,19 +904,221 @@
         <w:spacing w:before="120" w:beforeAutospacing="0" w:after="120" w:afterAutospacing="0"/>
         <w:rPr>
           <w:rFonts w:ascii="Arial" w:hAnsi="Arial" w:cs="Arial"/>
-          <w:color w:val="000000"/>
-          <w:sz w:val="22"/>
-          <w:szCs w:val="22"/>
-        </w:rPr>
-      </w:pPr>
-      <w:r>
-        <w:rPr>
-          <w:rFonts w:ascii="Arial" w:hAnsi="Arial" w:cs="Arial"/>
-          <w:color w:val="000000"/>
-          <w:sz w:val="22"/>
-          <w:szCs w:val="22"/>
+          <w:b/>
+          <w:color w:val="000000"/>
+          <w:sz w:val="22"/>
+          <w:szCs w:val="22"/>
+        </w:rPr>
+      </w:pPr>
+      <w:r>
+        <w:rPr>
+          <w:rFonts w:ascii="Arial" w:hAnsi="Arial" w:cs="Arial"/>
+          <w:b/>
+          <w:color w:val="000000"/>
+          <w:sz w:val="22"/>
+          <w:szCs w:val="22"/>
+        </w:rPr>
+        <w:lastRenderedPageBreak/>
+        <w:t>Interpretation of results</w:t>
+      </w:r>
+    </w:p>
+    <w:p>
+      <w:pPr>
+        <w:rPr>
+          <w:rFonts w:ascii="Arial" w:hAnsi="Arial" w:cs="Arial"/>
+        </w:rPr>
+      </w:pPr>
+      <w:r>
+        <w:rPr>
+          <w:rFonts w:ascii="Arial" w:hAnsi="Arial" w:cs="Arial"/>
+        </w:rPr>
+        <w:t xml:space="preserve">The deconvolution algorithm outputs a </w:t>
+      </w:r>
+      <w:r>
+        <w:rPr>
+          <w:rFonts w:ascii="Arial" w:hAnsi="Arial" w:cs="Arial"/>
+        </w:rPr>
+        <w:t>.xlsx of tables and a .pdf with multiple pages of plots</w:t>
+      </w:r>
+      <w:r>
+        <w:rPr>
+          <w:rFonts w:ascii="Arial" w:hAnsi="Arial" w:cs="Arial"/>
+        </w:rPr>
+        <w:t xml:space="preserve">. </w:t>
+      </w:r>
+    </w:p>
+    <w:p>
+      <w:pPr>
+        <w:rPr>
+          <w:rFonts w:ascii="Arial" w:hAnsi="Arial" w:cs="Arial"/>
+          <w:b/>
+        </w:rPr>
+      </w:pPr>
+      <w:r>
+        <w:rPr>
+          <w:rFonts w:ascii="Arial" w:hAnsi="Arial" w:cs="Arial"/>
+          <w:b/>
+        </w:rPr>
+        <w:t xml:space="preserve">Data </w:t>
+      </w:r>
+      <w:r>
+        <w:rPr>
+          <w:rFonts w:ascii="Arial" w:hAnsi="Arial" w:cs="Arial"/>
+          <w:b/>
+        </w:rPr>
+        <w:t>tables output</w:t>
+      </w:r>
+      <w:r>
+        <w:rPr>
+          <w:rFonts w:ascii="Arial" w:hAnsi="Arial" w:cs="Arial"/>
+          <w:b/>
+        </w:rPr>
+        <w:t>:</w:t>
+      </w:r>
+    </w:p>
+    <w:p>
+      <w:pPr>
+        <w:rPr>
+          <w:rFonts w:ascii="Arial" w:hAnsi="Arial" w:cs="Arial"/>
+        </w:rPr>
+      </w:pPr>
+      <w:r>
+        <w:rPr>
+          <w:rFonts w:ascii="Arial" w:hAnsi="Arial" w:cs="Arial"/>
+          <w:i/>
+        </w:rPr>
+        <w:t>Abundance scores tab</w:t>
+      </w:r>
+      <w:r>
+        <w:rPr>
+          <w:rFonts w:ascii="Arial" w:hAnsi="Arial" w:cs="Arial"/>
+        </w:rPr>
+        <w:t>: Gives the estimated abundance of each cell type in each AOI. These cell abundance scores are interpreted on the same scale as the normalized data: they give abundance of each cell type scaled by whatever quantity you used to normalize the data, e.g. cell abundance per unit of area, or cell abundance per unit of total expression if Q3 normalization was used</w:t>
+      </w:r>
+      <w:r>
+        <w:rPr>
+          <w:rFonts w:ascii="Arial" w:hAnsi="Arial" w:cs="Arial"/>
+        </w:rPr>
+        <w:t xml:space="preserve">. </w:t>
+      </w:r>
+    </w:p>
+    <w:p>
+      <w:pPr>
+        <w:rPr>
+          <w:rFonts w:ascii="Arial" w:hAnsi="Arial" w:cs="Arial"/>
+        </w:rPr>
+      </w:pPr>
+      <w:r>
+        <w:rPr>
+          <w:rFonts w:ascii="Arial" w:hAnsi="Arial" w:cs="Arial"/>
+          <w:i/>
+        </w:rPr>
+        <w:t>Proportions tab</w:t>
+      </w:r>
+      <w:r>
+        <w:rPr>
+          <w:rFonts w:ascii="Arial" w:hAnsi="Arial" w:cs="Arial"/>
+          <w:i/>
+        </w:rPr>
+        <w:t>:</w:t>
+      </w:r>
+      <w:r>
+        <w:rPr>
+          <w:rFonts w:ascii="Arial" w:hAnsi="Arial" w:cs="Arial"/>
         </w:rPr>
         <w:t xml:space="preserve"> </w:t>
+      </w:r>
+      <w:r>
+        <w:rPr>
+          <w:rFonts w:ascii="Arial" w:hAnsi="Arial" w:cs="Arial"/>
+        </w:rPr>
+        <w:t xml:space="preserve">Gives the proportion of each cell type in each AOI. Only “fitted” cells are included in this calculation. E.g. if tumor cells are present in the sample but the cell profile matrix only includes immune cells, then </w:t>
+      </w:r>
+      <w:r>
+        <w:rPr>
+          <w:rFonts w:ascii="Arial" w:hAnsi="Arial" w:cs="Arial"/>
+        </w:rPr>
+        <w:t xml:space="preserve">proportions will ignore the presence of tumor cells.  </w:t>
+      </w:r>
+    </w:p>
+    <w:p>
+      <w:pPr>
+        <w:rPr>
+          <w:rFonts w:ascii="Arial" w:hAnsi="Arial" w:cs="Arial"/>
+        </w:rPr>
+      </w:pPr>
+      <w:r>
+        <w:rPr>
+          <w:rFonts w:ascii="Arial" w:hAnsi="Arial" w:cs="Arial"/>
+          <w:i/>
+        </w:rPr>
+        <w:t>Scaled abundance scores tab</w:t>
+      </w:r>
+      <w:r>
+        <w:rPr>
+          <w:rFonts w:ascii="Arial" w:hAnsi="Arial" w:cs="Arial"/>
+          <w:i/>
+        </w:rPr>
+        <w:t>:</w:t>
+      </w:r>
+      <w:r>
+        <w:rPr>
+          <w:rFonts w:ascii="Arial" w:hAnsi="Arial" w:cs="Arial"/>
+        </w:rPr>
+        <w:t xml:space="preserve"> </w:t>
+      </w:r>
+      <w:r>
+        <w:rPr>
+          <w:rFonts w:ascii="Arial" w:hAnsi="Arial" w:cs="Arial"/>
+        </w:rPr>
+        <w:t xml:space="preserve">The same data as the “abundance scores” </w:t>
+      </w:r>
+      <w:proofErr w:type="gramStart"/>
+      <w:r>
+        <w:rPr>
+          <w:rFonts w:ascii="Arial" w:hAnsi="Arial" w:cs="Arial"/>
+        </w:rPr>
+        <w:t>tab, but</w:t>
+      </w:r>
+      <w:proofErr w:type="gramEnd"/>
+      <w:r>
+        <w:rPr>
+          <w:rFonts w:ascii="Arial" w:hAnsi="Arial" w:cs="Arial"/>
+        </w:rPr>
+        <w:t xml:space="preserve"> scaled so that each cell type has a maximum value of 1. </w:t>
+      </w:r>
+    </w:p>
+    <w:p>
+      <w:pPr>
+        <w:rPr>
+          <w:rFonts w:ascii="Arial" w:hAnsi="Arial" w:cs="Arial"/>
+        </w:rPr>
+      </w:pPr>
+      <w:r>
+        <w:rPr>
+          <w:rFonts w:ascii="Arial" w:hAnsi="Arial" w:cs="Arial"/>
+          <w:i/>
+        </w:rPr>
+        <w:t>Segment annotations tab</w:t>
+      </w:r>
+      <w:r>
+        <w:rPr>
+          <w:rFonts w:ascii="Arial" w:hAnsi="Arial" w:cs="Arial"/>
+          <w:i/>
+        </w:rPr>
+        <w:t>:</w:t>
+      </w:r>
+      <w:r>
+        <w:rPr>
+          <w:rFonts w:ascii="Arial" w:hAnsi="Arial" w:cs="Arial"/>
+        </w:rPr>
+        <w:t xml:space="preserve"> </w:t>
+      </w:r>
+      <w:r>
+        <w:rPr>
+          <w:rFonts w:ascii="Arial" w:hAnsi="Arial" w:cs="Arial"/>
+        </w:rPr>
+        <w:t xml:space="preserve">gives the segment annotation data. Rows in this tab are aligned to columns in the other tabs. </w:t>
       </w:r>
     </w:p>
     <w:p>
@@ -728,281 +1129,38 @@
           <w:color w:val="000000"/>
         </w:rPr>
       </w:pPr>
-    </w:p>
-    <w:p>
-      <w:pPr>
-        <w:pStyle w:val="NormalWeb"/>
-        <w:shd w:val="clear" w:color="auto" w:fill="FFFFFF"/>
-        <w:spacing w:before="120" w:beforeAutospacing="0" w:after="120" w:afterAutospacing="0"/>
-        <w:rPr>
-          <w:rFonts w:ascii="Arial" w:hAnsi="Arial" w:cs="Arial"/>
-          <w:b/>
-          <w:color w:val="000000"/>
-          <w:sz w:val="22"/>
-          <w:szCs w:val="22"/>
-        </w:rPr>
-      </w:pPr>
-    </w:p>
-    <w:p>
-      <w:pPr>
+      <w:r>
         <w:rPr>
           <w:rFonts w:ascii="Arial" w:eastAsia="Times New Roman" w:hAnsi="Arial" w:cs="Arial"/>
           <w:b/>
           <w:color w:val="000000"/>
         </w:rPr>
-      </w:pPr>
-      <w:r>
-        <w:rPr>
-          <w:rFonts w:ascii="Arial" w:hAnsi="Arial" w:cs="Arial"/>
-          <w:b/>
-          <w:color w:val="000000"/>
-        </w:rPr>
-        <w:br w:type="page"/>
-      </w:r>
-    </w:p>
-    <w:p>
-      <w:pPr>
-        <w:pStyle w:val="NormalWeb"/>
-        <w:shd w:val="clear" w:color="auto" w:fill="FFFFFF"/>
-        <w:spacing w:before="120" w:beforeAutospacing="0" w:after="120" w:afterAutospacing="0"/>
-        <w:rPr>
-          <w:rFonts w:ascii="Arial" w:hAnsi="Arial" w:cs="Arial"/>
-          <w:b/>
-          <w:color w:val="000000"/>
-          <w:sz w:val="22"/>
-          <w:szCs w:val="22"/>
-        </w:rPr>
-      </w:pPr>
-      <w:r>
-        <w:rPr>
-          <w:rFonts w:ascii="Arial" w:hAnsi="Arial" w:cs="Arial"/>
-          <w:b/>
-          <w:color w:val="000000"/>
-          <w:sz w:val="22"/>
-          <w:szCs w:val="22"/>
-        </w:rPr>
-        <w:lastRenderedPageBreak/>
-        <w:t>Interpretation of results</w:t>
-      </w:r>
-    </w:p>
-    <w:p>
-      <w:pPr>
-        <w:rPr>
-          <w:rFonts w:ascii="Arial" w:hAnsi="Arial" w:cs="Arial"/>
-        </w:rPr>
-      </w:pPr>
-      <w:r>
-        <w:rPr>
-          <w:rFonts w:ascii="Arial" w:hAnsi="Arial" w:cs="Arial"/>
-        </w:rPr>
-        <w:t xml:space="preserve">The deconvolution algorithm outputs a variety of data files and plots. </w:t>
-      </w:r>
-    </w:p>
-    <w:p>
-      <w:pPr>
-        <w:rPr>
-          <w:rFonts w:ascii="Arial" w:hAnsi="Arial" w:cs="Arial"/>
-          <w:b/>
-        </w:rPr>
-      </w:pPr>
-      <w:r>
-        <w:rPr>
-          <w:rFonts w:ascii="Arial" w:hAnsi="Arial" w:cs="Arial"/>
-          <w:b/>
-        </w:rPr>
-        <w:t>Data files:</w:t>
-      </w:r>
-    </w:p>
-    <w:p>
-      <w:pPr>
-        <w:rPr>
-          <w:rFonts w:ascii="Arial" w:hAnsi="Arial" w:cs="Arial"/>
-        </w:rPr>
-      </w:pPr>
-      <w:r>
-        <w:rPr>
-          <w:rFonts w:ascii="Arial" w:hAnsi="Arial" w:cs="Arial"/>
-          <w:i/>
-        </w:rPr>
-        <w:t>cell_abundance_scores.csv</w:t>
-      </w:r>
-      <w:r>
-        <w:rPr>
-          <w:rFonts w:ascii="Arial" w:hAnsi="Arial" w:cs="Arial"/>
-        </w:rPr>
-        <w:t>: Gives the estimated abundance of each cell type in each AOI. These cell abundance scores are interpreted on the same scale as the normalized data: they give abundance of each cell type scaled by whatever quantity you used to normalize the data, e.g. cell abundance per unit of area, or cell abundance per unit of total expression if Q3 normalization was used</w:t>
-      </w:r>
-      <w:r>
-        <w:rPr>
-          <w:rFonts w:ascii="Arial" w:hAnsi="Arial" w:cs="Arial"/>
-        </w:rPr>
-        <w:t xml:space="preserve">. </w:t>
-      </w:r>
-    </w:p>
-    <w:p>
-      <w:pPr>
-        <w:rPr>
-          <w:rFonts w:ascii="Arial" w:hAnsi="Arial" w:cs="Arial"/>
-        </w:rPr>
-      </w:pPr>
-      <w:r>
-        <w:rPr>
-          <w:rFonts w:ascii="Arial" w:hAnsi="Arial" w:cs="Arial"/>
-          <w:i/>
-        </w:rPr>
-        <w:t>cell_count_estimates.csv:</w:t>
-      </w:r>
-      <w:r>
-        <w:rPr>
-          <w:rFonts w:ascii="Arial" w:hAnsi="Arial" w:cs="Arial"/>
-        </w:rPr>
-        <w:t xml:space="preserve"> This file is only output if you have input nuclei counts into the analysis. It gives the estimated numbers of each cell type in each AOI. This readout is strongly impacted by AOI size, so its interpretation is complex when AOI sizes differ widely. </w:t>
-      </w:r>
-    </w:p>
-    <w:p>
-      <w:pPr>
-        <w:rPr>
-          <w:rFonts w:ascii="Arial" w:hAnsi="Arial" w:cs="Arial"/>
-        </w:rPr>
-      </w:pPr>
-      <w:r>
-        <w:rPr>
-          <w:rFonts w:ascii="Arial" w:hAnsi="Arial" w:cs="Arial"/>
-          <w:i/>
-        </w:rPr>
-        <w:t>cell_pvalues.csv:</w:t>
-      </w:r>
-      <w:r>
-        <w:rPr>
-          <w:rFonts w:ascii="Arial" w:hAnsi="Arial" w:cs="Arial"/>
-        </w:rPr>
-        <w:t xml:space="preserve"> Gives the </w:t>
-      </w:r>
-      <w:r>
-        <w:rPr>
-          <w:rFonts w:ascii="Arial" w:hAnsi="Arial" w:cs="Arial"/>
-        </w:rPr>
-        <w:t>p-value for each cell being detected. One caveat: closely-related cell types, e.g. memory and naïve CD4 T-cells, tend to have high/non-significant p-values, as their highly similar expression profiles make it hard to definitively conclude that either one is present.</w:t>
-      </w:r>
-      <w:r>
-        <w:rPr>
-          <w:rFonts w:ascii="Arial" w:hAnsi="Arial" w:cs="Arial"/>
-        </w:rPr>
-        <w:t xml:space="preserve"> So do not read high p-values for such finely-defined cell types as evidence that the cell type is not present. </w:t>
-      </w:r>
-    </w:p>
-    <w:p>
-      <w:pPr>
-        <w:rPr>
-          <w:rFonts w:ascii="Arial" w:hAnsi="Arial" w:cs="Arial"/>
-        </w:rPr>
-      </w:pPr>
-      <w:r>
-        <w:rPr>
-          <w:rFonts w:ascii="Arial" w:hAnsi="Arial" w:cs="Arial"/>
-          <w:i/>
-        </w:rPr>
-        <w:t>gene_dependence_on_cell_mixing</w:t>
-      </w:r>
-      <w:r>
-        <w:rPr>
-          <w:rFonts w:ascii="Arial" w:hAnsi="Arial" w:cs="Arial"/>
-          <w:i/>
-        </w:rPr>
-        <w:t>.csv:</w:t>
-      </w:r>
-      <w:r>
-        <w:rPr>
-          <w:rFonts w:ascii="Arial" w:hAnsi="Arial" w:cs="Arial"/>
-        </w:rPr>
-        <w:t xml:space="preserve"> This file </w:t>
-      </w:r>
-      <w:r>
-        <w:rPr>
-          <w:rFonts w:ascii="Arial" w:hAnsi="Arial" w:cs="Arial"/>
-        </w:rPr>
-        <w:t>describes genes’ dependence on cell abundance with two columns. The column “</w:t>
-      </w:r>
-      <w:proofErr w:type="spellStart"/>
-      <w:r>
-        <w:rPr>
-          <w:rFonts w:ascii="Calibri" w:eastAsia="Times New Roman" w:hAnsi="Calibri" w:cs="Calibri"/>
-          <w:color w:val="000000"/>
-        </w:rPr>
-        <w:t>cor</w:t>
-      </w:r>
-      <w:proofErr w:type="spellEnd"/>
-      <w:r>
-        <w:rPr>
-          <w:rFonts w:ascii="Calibri" w:eastAsia="Times New Roman" w:hAnsi="Calibri" w:cs="Calibri"/>
-          <w:color w:val="000000"/>
-        </w:rPr>
-        <w:t xml:space="preserve"> w cell mixing</w:t>
-      </w:r>
-      <w:r>
-        <w:rPr>
-          <w:rFonts w:ascii="Arial" w:hAnsi="Arial" w:cs="Arial"/>
-        </w:rPr>
-        <w:t>” gives the correlation between each gene’s observed expression and the expression predicted by cell</w:t>
-      </w:r>
-      <w:r>
-        <w:rPr>
-          <w:rFonts w:ascii="Arial" w:hAnsi="Arial" w:cs="Arial"/>
-        </w:rPr>
-        <w:t xml:space="preserve"> type abundances</w:t>
-      </w:r>
-      <w:r>
-        <w:rPr>
-          <w:rFonts w:ascii="Arial" w:hAnsi="Arial" w:cs="Arial"/>
-        </w:rPr>
-        <w:t xml:space="preserve"> – this is a close analog to the R</w:t>
-      </w:r>
-      <w:r>
-        <w:rPr>
-          <w:rFonts w:ascii="Arial" w:hAnsi="Arial" w:cs="Arial"/>
-          <w:vertAlign w:val="superscript"/>
-        </w:rPr>
-        <w:t>2</w:t>
-      </w:r>
-      <w:r>
-        <w:rPr>
-          <w:rFonts w:ascii="Arial" w:hAnsi="Arial" w:cs="Arial"/>
-        </w:rPr>
-        <w:t xml:space="preserve"> value from linear regression. The column “</w:t>
-      </w:r>
-      <w:r>
-        <w:rPr>
-          <w:rFonts w:ascii="Arial" w:hAnsi="Arial" w:cs="Arial"/>
-        </w:rPr>
-        <w:t>residual SD from cell mixing</w:t>
-      </w:r>
-      <w:r>
-        <w:rPr>
-          <w:rFonts w:ascii="Arial" w:hAnsi="Arial" w:cs="Arial"/>
-        </w:rPr>
-        <w:t xml:space="preserve">” gives the SD of gene expression beyond what cell </w:t>
-      </w:r>
-      <w:r>
-        <w:rPr>
-          <w:rFonts w:ascii="Arial" w:hAnsi="Arial" w:cs="Arial"/>
-        </w:rPr>
-        <w:t xml:space="preserve">type </w:t>
-      </w:r>
-      <w:r>
-        <w:rPr>
-          <w:rFonts w:ascii="Arial" w:hAnsi="Arial" w:cs="Arial"/>
-        </w:rPr>
-        <w:t>abundance</w:t>
-      </w:r>
-      <w:r>
-        <w:rPr>
-          <w:rFonts w:ascii="Arial" w:hAnsi="Arial" w:cs="Arial"/>
-        </w:rPr>
-        <w:t>s</w:t>
-      </w:r>
-      <w:r>
-        <w:rPr>
-          <w:rFonts w:ascii="Arial" w:hAnsi="Arial" w:cs="Arial"/>
+        <w:t>Plots:</w:t>
+      </w:r>
+    </w:p>
+    <w:p>
+      <w:pPr>
+        <w:rPr>
+          <w:rFonts w:ascii="Arial" w:hAnsi="Arial" w:cs="Arial"/>
+        </w:rPr>
+      </w:pPr>
+      <w:r>
+        <w:rPr>
+          <w:rFonts w:ascii="Arial" w:hAnsi="Arial" w:cs="Arial"/>
+          <w:i/>
+        </w:rPr>
+        <w:t>Cell abundance scores heatmap</w:t>
+      </w:r>
+      <w:r>
+        <w:rPr>
+          <w:rFonts w:ascii="Arial" w:hAnsi="Arial" w:cs="Arial"/>
+        </w:rPr>
+        <w:t>:</w:t>
+      </w:r>
+      <w:r>
+        <w:rPr>
+          <w:rFonts w:ascii="Arial" w:hAnsi="Arial" w:cs="Arial"/>
+          <w:i/>
         </w:rPr>
         <w:t xml:space="preserve"> </w:t>
       </w:r>
@@ -1010,161 +1168,43 @@
         <w:rPr>
           <w:rFonts w:ascii="Arial" w:hAnsi="Arial" w:cs="Arial"/>
         </w:rPr>
-        <w:t xml:space="preserve">can predict. </w:t>
-      </w:r>
-      <w:r>
-        <w:rPr>
-          <w:rFonts w:ascii="Arial" w:hAnsi="Arial" w:cs="Arial"/>
-        </w:rPr>
-        <w:t xml:space="preserve">Together, these two columns can identify which genes are redundant with cell </w:t>
-      </w:r>
-      <w:r>
-        <w:rPr>
-          <w:rFonts w:ascii="Arial" w:hAnsi="Arial" w:cs="Arial"/>
-        </w:rPr>
-        <w:t>abundance</w:t>
-      </w:r>
-      <w:r>
-        <w:rPr>
-          <w:rFonts w:ascii="Arial" w:hAnsi="Arial" w:cs="Arial"/>
-        </w:rPr>
-        <w:t xml:space="preserve">, independent of cell </w:t>
-      </w:r>
-      <w:r>
-        <w:rPr>
-          <w:rFonts w:ascii="Arial" w:hAnsi="Arial" w:cs="Arial"/>
-        </w:rPr>
-        <w:t>abundance</w:t>
-      </w:r>
-      <w:r>
-        <w:rPr>
-          <w:rFonts w:ascii="Arial" w:hAnsi="Arial" w:cs="Arial"/>
-        </w:rPr>
-        <w:t>, or confounded with cell abundance.</w:t>
-      </w:r>
-      <w:r>
-        <w:rPr>
-          <w:rFonts w:ascii="Arial" w:hAnsi="Arial" w:cs="Arial"/>
-        </w:rPr>
-        <w:t xml:space="preserve"> These values are all derived from a “reverse deconvolution” model fit. </w:t>
-      </w:r>
-    </w:p>
-    <w:p>
-      <w:pPr>
-        <w:rPr>
-          <w:rFonts w:ascii="Arial" w:hAnsi="Arial" w:cs="Arial"/>
-        </w:rPr>
-      </w:pPr>
-      <w:r>
-        <w:rPr>
-          <w:rFonts w:ascii="Arial" w:hAnsi="Arial" w:cs="Arial"/>
-          <w:i/>
-        </w:rPr>
-        <w:t>“</w:t>
-      </w:r>
-      <w:r>
-        <w:rPr>
-          <w:rFonts w:ascii="Arial" w:hAnsi="Arial" w:cs="Arial"/>
-          <w:i/>
-        </w:rPr>
-        <w:t>reverse_decon_residuals</w:t>
-      </w:r>
-      <w:r>
-        <w:rPr>
-          <w:rFonts w:ascii="Arial" w:hAnsi="Arial" w:cs="Arial"/>
-          <w:i/>
-        </w:rPr>
-        <w:t>.csv”: G</w:t>
-      </w:r>
-      <w:r>
-        <w:rPr>
-          <w:rFonts w:ascii="Arial" w:hAnsi="Arial" w:cs="Arial"/>
-        </w:rPr>
-        <w:t xml:space="preserve">ives all genes’ residuals from the reverse deconvolution model fit. </w:t>
-      </w:r>
-      <w:r>
-        <w:rPr>
-          <w:rFonts w:ascii="Arial" w:hAnsi="Arial" w:cs="Arial"/>
-        </w:rPr>
-        <w:t xml:space="preserve">Residual values measure how much a gene is up- or down-regulated within an AOI after accounting for cell type abundances. A positive residual means a gene is higher than cell abundances would predict; a negative residual means the opposite. Residuals are reported on the log2 fold-change scale, so e.g. a residual of 1 means a gene is twice as high as cell abundances would predict. </w:t>
-      </w:r>
-    </w:p>
-    <w:p>
-      <w:pPr>
-        <w:rPr>
-          <w:rFonts w:ascii="Calibri" w:eastAsia="Times New Roman" w:hAnsi="Calibri" w:cs="Calibri"/>
-          <w:b/>
-          <w:color w:val="000000"/>
-        </w:rPr>
-      </w:pPr>
-      <w:r>
-        <w:rPr>
-          <w:rFonts w:ascii="Calibri" w:eastAsia="Times New Roman" w:hAnsi="Calibri" w:cs="Calibri"/>
-          <w:b/>
-          <w:color w:val="000000"/>
-        </w:rPr>
-        <w:br w:type="page"/>
-      </w:r>
-    </w:p>
-    <w:p>
-      <w:pPr>
-        <w:rPr>
-          <w:rFonts w:ascii="Calibri" w:eastAsia="Times New Roman" w:hAnsi="Calibri" w:cs="Calibri"/>
-          <w:b/>
-          <w:color w:val="000000"/>
-        </w:rPr>
-      </w:pPr>
-      <w:r>
-        <w:rPr>
-          <w:rFonts w:ascii="Calibri" w:eastAsia="Times New Roman" w:hAnsi="Calibri" w:cs="Calibri"/>
-          <w:b/>
-          <w:color w:val="000000"/>
-        </w:rPr>
-        <w:lastRenderedPageBreak/>
-        <w:t>Plots:</w:t>
-      </w:r>
-    </w:p>
-    <w:p>
-      <w:pPr>
-        <w:rPr>
-          <w:rFonts w:ascii="Calibri" w:eastAsia="Times New Roman" w:hAnsi="Calibri" w:cs="Calibri"/>
-          <w:color w:val="000000"/>
-        </w:rPr>
-      </w:pPr>
-      <w:r>
-        <w:rPr>
-          <w:rFonts w:ascii="Calibri" w:eastAsia="Times New Roman" w:hAnsi="Calibri" w:cs="Calibri"/>
-          <w:i/>
-          <w:color w:val="000000"/>
-        </w:rPr>
-        <w:t xml:space="preserve">cell_abundance_barplot.pdf: </w:t>
-      </w:r>
-      <w:r>
-        <w:rPr>
-          <w:rFonts w:ascii="Calibri" w:eastAsia="Times New Roman" w:hAnsi="Calibri" w:cs="Calibri"/>
-          <w:color w:val="000000"/>
-        </w:rPr>
-        <w:t xml:space="preserve">See below for an example. Each column shows the cell abundances from a single AOI, with color denoting cell type. </w:t>
-      </w:r>
-    </w:p>
-    <w:p>
-      <w:pPr>
-        <w:rPr>
-          <w:rFonts w:ascii="Calibri" w:eastAsia="Times New Roman" w:hAnsi="Calibri" w:cs="Calibri"/>
-          <w:color w:val="000000"/>
-        </w:rPr>
-      </w:pPr>
-      <w:r>
-        <w:rPr>
-          <w:rFonts w:ascii="Calibri" w:eastAsia="Times New Roman" w:hAnsi="Calibri" w:cs="Calibri"/>
+        <w:t xml:space="preserve">Shows the </w:t>
+      </w:r>
+      <w:r>
+        <w:rPr>
+          <w:rFonts w:ascii="Arial" w:hAnsi="Arial" w:cs="Arial"/>
+        </w:rPr>
+        <w:t>results recorded in the “abundance scores” tab of the data tables output.</w:t>
+      </w:r>
+      <w:r>
+        <w:rPr>
+          <w:rFonts w:ascii="Arial" w:hAnsi="Arial" w:cs="Arial"/>
+        </w:rPr>
+        <w:t xml:space="preserve"> </w:t>
+      </w:r>
+      <w:r>
+        <w:rPr>
+          <w:rFonts w:ascii="Arial" w:hAnsi="Arial" w:cs="Arial"/>
+        </w:rPr>
+        <w:t xml:space="preserve">Example below. </w:t>
+      </w:r>
+    </w:p>
+    <w:p>
+      <w:pPr>
+        <w:rPr>
+          <w:rFonts w:ascii="Arial" w:hAnsi="Arial" w:cs="Arial"/>
+        </w:rPr>
+      </w:pPr>
+      <w:r>
+        <w:rPr>
+          <w:rFonts w:ascii="Arial" w:hAnsi="Arial" w:cs="Arial"/>
           <w:noProof/>
-          <w:color w:val="000000"/>
         </w:rPr>
         <w:drawing>
-          <wp:inline distT="0" distB="0" distL="0" distR="0" wp14:anchorId="7113B14A" wp14:editId="6234B651">
-            <wp:extent cx="5943600" cy="2419985"/>
+          <wp:inline distT="0" distB="0" distL="0" distR="0" wp14:anchorId="181BFABD" wp14:editId="0B46468A">
+            <wp:extent cx="5943600" cy="3469005"/>
             <wp:effectExtent l="0" t="0" r="0" b="0"/>
-            <wp:docPr id="4" name="Picture 4"/>
+            <wp:docPr id="1" name="Picture 1"/>
             <wp:cNvGraphicFramePr>
               <a:graphicFrameLocks xmlns:a="http://schemas.openxmlformats.org/drawingml/2006/main" noChangeAspect="1"/>
             </wp:cNvGraphicFramePr>
@@ -1179,320 +1219,6 @@
                   </pic:nvPicPr>
                   <pic:blipFill>
                     <a:blip r:embed="rId8" cstate="print">
-                      <a:extLst>
-                        <a:ext uri="{28A0092B-C50C-407E-A947-70E740481C1C}">
-                          <a14:useLocalDpi xmlns:a14="http://schemas.microsoft.com/office/drawing/2010/main" val="0"/>
-                        </a:ext>
-                      </a:extLst>
-                    </a:blip>
-                    <a:srcRect/>
-                    <a:stretch>
-                      <a:fillRect/>
-                    </a:stretch>
-                  </pic:blipFill>
-                  <pic:spPr bwMode="auto">
-                    <a:xfrm>
-                      <a:off x="0" y="0"/>
-                      <a:ext cx="5943600" cy="2419985"/>
-                    </a:xfrm>
-                    <a:prstGeom prst="rect">
-                      <a:avLst/>
-                    </a:prstGeom>
-                    <a:noFill/>
-                    <a:ln>
-                      <a:noFill/>
-                    </a:ln>
-                  </pic:spPr>
-                </pic:pic>
-              </a:graphicData>
-            </a:graphic>
-          </wp:inline>
-        </w:drawing>
-      </w:r>
-    </w:p>
-    <w:p>
-      <w:pPr>
-        <w:rPr>
-          <w:rFonts w:ascii="Calibri" w:eastAsia="Times New Roman" w:hAnsi="Calibri" w:cs="Calibri"/>
-          <w:color w:val="000000"/>
-        </w:rPr>
-      </w:pPr>
-      <w:r>
-        <w:rPr>
-          <w:rFonts w:ascii="Calibri" w:eastAsia="Times New Roman" w:hAnsi="Calibri" w:cs="Calibri"/>
-          <w:i/>
-          <w:color w:val="000000"/>
-        </w:rPr>
-        <w:t>cell_</w:t>
-      </w:r>
-      <w:r>
-        <w:rPr>
-          <w:rFonts w:ascii="Calibri" w:eastAsia="Times New Roman" w:hAnsi="Calibri" w:cs="Calibri"/>
-          <w:i/>
-          <w:color w:val="000000"/>
-        </w:rPr>
-        <w:t>proportion</w:t>
-      </w:r>
-      <w:r>
-        <w:rPr>
-          <w:rFonts w:ascii="Calibri" w:eastAsia="Times New Roman" w:hAnsi="Calibri" w:cs="Calibri"/>
-          <w:i/>
-          <w:color w:val="000000"/>
-        </w:rPr>
-        <w:t xml:space="preserve">_barplot.pdf: </w:t>
-      </w:r>
-      <w:r>
-        <w:rPr>
-          <w:rFonts w:ascii="Calibri" w:eastAsia="Times New Roman" w:hAnsi="Calibri" w:cs="Calibri"/>
-          <w:color w:val="000000"/>
-        </w:rPr>
-        <w:t xml:space="preserve">See below for an example. </w:t>
-      </w:r>
-      <w:r>
-        <w:rPr>
-          <w:rFonts w:ascii="Calibri" w:eastAsia="Times New Roman" w:hAnsi="Calibri" w:cs="Calibri"/>
-          <w:color w:val="000000"/>
-        </w:rPr>
-        <w:t xml:space="preserve">This shows the same information as the above plot, but </w:t>
-      </w:r>
-      <w:r>
-        <w:rPr>
-          <w:rFonts w:ascii="Calibri" w:eastAsia="Times New Roman" w:hAnsi="Calibri" w:cs="Calibri"/>
-          <w:color w:val="000000"/>
-        </w:rPr>
-        <w:t xml:space="preserve">column </w:t>
-      </w:r>
-      <w:r>
-        <w:rPr>
-          <w:rFonts w:ascii="Calibri" w:eastAsia="Times New Roman" w:hAnsi="Calibri" w:cs="Calibri"/>
-          <w:color w:val="000000"/>
-        </w:rPr>
-        <w:t>has been scaled to sum to 1. Note that this plot only shows the cell types included in the deconvolution fit</w:t>
-      </w:r>
-      <w:r>
-        <w:rPr>
-          <w:rFonts w:ascii="Calibri" w:eastAsia="Times New Roman" w:hAnsi="Calibri" w:cs="Calibri"/>
-          <w:color w:val="000000"/>
-        </w:rPr>
-        <w:t>, making it somewhat misleading in studies where some cell types are not included in the deconvolution fit (especially tumor-immune deconvolution, where the tumor profile isn’t explicitly modelled)</w:t>
-      </w:r>
-      <w:r>
-        <w:rPr>
-          <w:rFonts w:ascii="Calibri" w:eastAsia="Times New Roman" w:hAnsi="Calibri" w:cs="Calibri"/>
-          <w:color w:val="000000"/>
-        </w:rPr>
-        <w:t xml:space="preserve">. </w:t>
-      </w:r>
-      <w:proofErr w:type="gramStart"/>
-      <w:r>
-        <w:rPr>
-          <w:rFonts w:ascii="Calibri" w:eastAsia="Times New Roman" w:hAnsi="Calibri" w:cs="Calibri"/>
-          <w:color w:val="000000"/>
-        </w:rPr>
-        <w:t>So</w:t>
-      </w:r>
-      <w:proofErr w:type="gramEnd"/>
-      <w:r>
-        <w:rPr>
-          <w:rFonts w:ascii="Calibri" w:eastAsia="Times New Roman" w:hAnsi="Calibri" w:cs="Calibri"/>
-          <w:color w:val="000000"/>
-        </w:rPr>
-        <w:t xml:space="preserve"> in this example, AOIs with almost no immune cells are </w:t>
-      </w:r>
-      <w:r>
-        <w:rPr>
-          <w:rFonts w:ascii="Calibri" w:eastAsia="Times New Roman" w:hAnsi="Calibri" w:cs="Calibri"/>
-          <w:color w:val="000000"/>
-        </w:rPr>
-        <w:t>not obviously different</w:t>
-      </w:r>
-      <w:r>
-        <w:rPr>
-          <w:rFonts w:ascii="Calibri" w:eastAsia="Times New Roman" w:hAnsi="Calibri" w:cs="Calibri"/>
-          <w:color w:val="000000"/>
-        </w:rPr>
-        <w:t xml:space="preserve"> from AOIs with many immune cells.</w:t>
-      </w:r>
-      <w:r>
-        <w:rPr>
-          <w:rFonts w:ascii="Calibri" w:eastAsia="Times New Roman" w:hAnsi="Calibri" w:cs="Calibri"/>
-          <w:color w:val="000000"/>
-        </w:rPr>
-        <w:t xml:space="preserve"> In contrast, in studies where every cell type has been included in the deconvolution fit, looking at proportions can be preferable, since </w:t>
-      </w:r>
-      <w:r>
-        <w:rPr>
-          <w:rFonts w:ascii="Calibri" w:eastAsia="Times New Roman" w:hAnsi="Calibri" w:cs="Calibri"/>
-          <w:color w:val="000000"/>
-        </w:rPr>
-        <w:t xml:space="preserve">they give a result that is invariant to the thorny choice of a normalization method. </w:t>
-      </w:r>
-    </w:p>
-    <w:p>
-      <w:pPr>
-        <w:rPr>
-          <w:rFonts w:ascii="Calibri" w:eastAsia="Times New Roman" w:hAnsi="Calibri" w:cs="Calibri"/>
-          <w:color w:val="000000"/>
-        </w:rPr>
-      </w:pPr>
-      <w:r>
-        <w:rPr>
-          <w:rFonts w:ascii="Calibri" w:eastAsia="Times New Roman" w:hAnsi="Calibri" w:cs="Calibri"/>
-          <w:noProof/>
-          <w:color w:val="000000"/>
-        </w:rPr>
-        <w:drawing>
-          <wp:inline distT="0" distB="0" distL="0" distR="0" wp14:anchorId="5DA11EE6" wp14:editId="01230E14">
-            <wp:extent cx="5943600" cy="2461895"/>
-            <wp:effectExtent l="0" t="0" r="0" b="0"/>
-            <wp:docPr id="5" name="Picture 5"/>
-            <wp:cNvGraphicFramePr>
-              <a:graphicFrameLocks xmlns:a="http://schemas.openxmlformats.org/drawingml/2006/main" noChangeAspect="1"/>
-            </wp:cNvGraphicFramePr>
-            <a:graphic xmlns:a="http://schemas.openxmlformats.org/drawingml/2006/main">
-              <a:graphicData uri="http://schemas.openxmlformats.org/drawingml/2006/picture">
-                <pic:pic xmlns:pic="http://schemas.openxmlformats.org/drawingml/2006/picture">
-                  <pic:nvPicPr>
-                    <pic:cNvPr id="0" name="Picture 2"/>
-                    <pic:cNvPicPr>
-                      <a:picLocks noChangeAspect="1" noChangeArrowheads="1"/>
-                    </pic:cNvPicPr>
-                  </pic:nvPicPr>
-                  <pic:blipFill>
-                    <a:blip r:embed="rId9" cstate="print">
-                      <a:extLst>
-                        <a:ext uri="{28A0092B-C50C-407E-A947-70E740481C1C}">
-                          <a14:useLocalDpi xmlns:a14="http://schemas.microsoft.com/office/drawing/2010/main" val="0"/>
-                        </a:ext>
-                      </a:extLst>
-                    </a:blip>
-                    <a:srcRect/>
-                    <a:stretch>
-                      <a:fillRect/>
-                    </a:stretch>
-                  </pic:blipFill>
-                  <pic:spPr bwMode="auto">
-                    <a:xfrm>
-                      <a:off x="0" y="0"/>
-                      <a:ext cx="5943600" cy="2461895"/>
-                    </a:xfrm>
-                    <a:prstGeom prst="rect">
-                      <a:avLst/>
-                    </a:prstGeom>
-                    <a:noFill/>
-                    <a:ln>
-                      <a:noFill/>
-                    </a:ln>
-                  </pic:spPr>
-                </pic:pic>
-              </a:graphicData>
-            </a:graphic>
-          </wp:inline>
-        </w:drawing>
-      </w:r>
-    </w:p>
-    <w:p>
-      <w:pPr>
-        <w:rPr>
-          <w:rFonts w:ascii="Arial" w:hAnsi="Arial" w:cs="Arial"/>
-        </w:rPr>
-      </w:pPr>
-    </w:p>
-    <w:p>
-      <w:pPr>
-        <w:rPr>
-          <w:rFonts w:ascii="Arial" w:hAnsi="Arial" w:cs="Arial"/>
-          <w:i/>
-        </w:rPr>
-      </w:pPr>
-      <w:r>
-        <w:rPr>
-          <w:rFonts w:ascii="Arial" w:hAnsi="Arial" w:cs="Arial"/>
-          <w:i/>
-        </w:rPr>
-        <w:br w:type="page"/>
-      </w:r>
-    </w:p>
-    <w:p>
-      <w:pPr>
-        <w:rPr>
-          <w:rFonts w:ascii="Arial" w:hAnsi="Arial" w:cs="Arial"/>
-        </w:rPr>
-      </w:pPr>
-      <w:bookmarkStart w:id="0" w:name="_GoBack"/>
-      <w:bookmarkEnd w:id="0"/>
-      <w:r>
-        <w:rPr>
-          <w:rFonts w:ascii="Arial" w:hAnsi="Arial" w:cs="Arial"/>
-          <w:i/>
-        </w:rPr>
-        <w:lastRenderedPageBreak/>
-        <w:t>cell_abundance_heatmap.pdf</w:t>
-      </w:r>
-      <w:r>
-        <w:rPr>
-          <w:rFonts w:ascii="Arial" w:hAnsi="Arial" w:cs="Arial"/>
-        </w:rPr>
-        <w:t>:</w:t>
-      </w:r>
-      <w:r>
-        <w:rPr>
-          <w:rFonts w:ascii="Arial" w:hAnsi="Arial" w:cs="Arial"/>
-          <w:i/>
-        </w:rPr>
-        <w:t xml:space="preserve"> </w:t>
-      </w:r>
-      <w:r>
-        <w:rPr>
-          <w:rFonts w:ascii="Arial" w:hAnsi="Arial" w:cs="Arial"/>
-        </w:rPr>
-        <w:t xml:space="preserve">Shows the same information as the </w:t>
-      </w:r>
-      <w:proofErr w:type="spellStart"/>
-      <w:r>
-        <w:rPr>
-          <w:rFonts w:ascii="Arial" w:hAnsi="Arial" w:cs="Arial"/>
-        </w:rPr>
-        <w:t>barplot</w:t>
-      </w:r>
-      <w:proofErr w:type="spellEnd"/>
-      <w:r>
-        <w:rPr>
-          <w:rFonts w:ascii="Arial" w:hAnsi="Arial" w:cs="Arial"/>
-        </w:rPr>
-        <w:t xml:space="preserve"> but as a heatmap. </w:t>
-      </w:r>
-    </w:p>
-    <w:p>
-      <w:pPr>
-        <w:rPr>
-          <w:rFonts w:ascii="Arial" w:hAnsi="Arial" w:cs="Arial"/>
-        </w:rPr>
-      </w:pPr>
-      <w:r>
-        <w:rPr>
-          <w:rFonts w:ascii="Arial" w:hAnsi="Arial" w:cs="Arial"/>
-          <w:noProof/>
-        </w:rPr>
-        <w:drawing>
-          <wp:inline distT="0" distB="0" distL="0" distR="0" wp14:anchorId="210A2582" wp14:editId="25BC8A74">
-            <wp:extent cx="5943600" cy="3469005"/>
-            <wp:effectExtent l="0" t="0" r="0" b="0"/>
-            <wp:docPr id="7" name="Picture 7"/>
-            <wp:cNvGraphicFramePr>
-              <a:graphicFrameLocks xmlns:a="http://schemas.openxmlformats.org/drawingml/2006/main" noChangeAspect="1"/>
-            </wp:cNvGraphicFramePr>
-            <a:graphic xmlns:a="http://schemas.openxmlformats.org/drawingml/2006/main">
-              <a:graphicData uri="http://schemas.openxmlformats.org/drawingml/2006/picture">
-                <pic:pic xmlns:pic="http://schemas.openxmlformats.org/drawingml/2006/picture">
-                  <pic:nvPicPr>
-                    <pic:cNvPr id="0" name="Picture 3"/>
-                    <pic:cNvPicPr>
-                      <a:picLocks noChangeAspect="1" noChangeArrowheads="1"/>
-                    </pic:cNvPicPr>
-                  </pic:nvPicPr>
-                  <pic:blipFill>
-                    <a:blip r:embed="rId10" cstate="print">
                       <a:extLst>
                         <a:ext uri="{28A0092B-C50C-407E-A947-70E740481C1C}">
                           <a14:useLocalDpi xmlns:a14="http://schemas.microsoft.com/office/drawing/2010/main" val="0"/>
@@ -1528,28 +1254,38 @@
       <w:pPr>
         <w:rPr>
           <w:rFonts w:ascii="Arial" w:hAnsi="Arial" w:cs="Arial"/>
-        </w:rPr>
-      </w:pPr>
-      <w:r>
-        <w:rPr>
-          <w:rFonts w:ascii="Arial" w:hAnsi="Arial" w:cs="Arial"/>
-          <w:i/>
-        </w:rPr>
-        <w:t>cell_</w:t>
-      </w:r>
-      <w:r>
-        <w:rPr>
-          <w:rFonts w:ascii="Arial" w:hAnsi="Arial" w:cs="Arial"/>
-          <w:i/>
-        </w:rPr>
-        <w:t>proportion</w:t>
-      </w:r>
-      <w:r>
-        <w:rPr>
-          <w:rFonts w:ascii="Arial" w:hAnsi="Arial" w:cs="Arial"/>
-          <w:i/>
-        </w:rPr>
-        <w:t>_heatmap.pdf</w:t>
+          <w:i/>
+        </w:rPr>
+      </w:pPr>
+    </w:p>
+    <w:p>
+      <w:pPr>
+        <w:rPr>
+          <w:rFonts w:ascii="Arial" w:hAnsi="Arial" w:cs="Arial"/>
+          <w:i/>
+        </w:rPr>
+      </w:pPr>
+    </w:p>
+    <w:p>
+      <w:pPr>
+        <w:rPr>
+          <w:rFonts w:ascii="Arial" w:hAnsi="Arial" w:cs="Arial"/>
+        </w:rPr>
+      </w:pPr>
+      <w:r>
+        <w:rPr>
+          <w:rFonts w:ascii="Arial" w:hAnsi="Arial" w:cs="Arial"/>
+          <w:i/>
+        </w:rPr>
+        <w:lastRenderedPageBreak/>
+        <w:t xml:space="preserve">Cell </w:t>
+      </w:r>
+      <w:r>
+        <w:rPr>
+          <w:rFonts w:ascii="Arial" w:hAnsi="Arial" w:cs="Arial"/>
+          <w:i/>
+        </w:rPr>
+        <w:t>proportions</w:t>
       </w:r>
       <w:r>
         <w:rPr>
@@ -1568,21 +1304,65 @@
         <w:rPr>
           <w:rFonts w:ascii="Arial" w:hAnsi="Arial" w:cs="Arial"/>
         </w:rPr>
-        <w:t xml:space="preserve">Shows the same information as the </w:t>
+        <w:t xml:space="preserve">Shows the </w:t>
+      </w:r>
+      <w:r>
+        <w:rPr>
+          <w:rFonts w:ascii="Arial" w:hAnsi="Arial" w:cs="Arial"/>
+        </w:rPr>
+        <w:t>results recorded in the “</w:t>
+      </w:r>
+      <w:r>
+        <w:rPr>
+          <w:rFonts w:ascii="Arial" w:hAnsi="Arial" w:cs="Arial"/>
+        </w:rPr>
+        <w:t>proportions</w:t>
+      </w:r>
+      <w:r>
+        <w:rPr>
+          <w:rFonts w:ascii="Arial" w:hAnsi="Arial" w:cs="Arial"/>
+        </w:rPr>
+        <w:t>” tab of the data tables output.</w:t>
+      </w:r>
+      <w:r>
+        <w:rPr>
+          <w:rFonts w:ascii="Arial" w:hAnsi="Arial" w:cs="Arial"/>
+        </w:rPr>
+        <w:t xml:space="preserve"> </w:t>
+      </w:r>
+      <w:r>
+        <w:rPr>
+          <w:rFonts w:ascii="Arial" w:hAnsi="Arial" w:cs="Arial"/>
+        </w:rPr>
+        <w:t>Example below. This color scheme is activated by using the “</w:t>
       </w:r>
       <w:proofErr w:type="spellStart"/>
       <w:r>
         <w:rPr>
           <w:rFonts w:ascii="Arial" w:hAnsi="Arial" w:cs="Arial"/>
         </w:rPr>
-        <w:t>barplot</w:t>
+        <w:t>viridis</w:t>
       </w:r>
       <w:proofErr w:type="spellEnd"/>
       <w:r>
         <w:rPr>
           <w:rFonts w:ascii="Arial" w:hAnsi="Arial" w:cs="Arial"/>
         </w:rPr>
-        <w:t xml:space="preserve"> but as a heatmap. </w:t>
+        <w:t xml:space="preserve"> option B” option in the </w:t>
+      </w:r>
+      <w:proofErr w:type="spellStart"/>
+      <w:r>
+        <w:rPr>
+          <w:rFonts w:ascii="Arial" w:hAnsi="Arial" w:cs="Arial"/>
+        </w:rPr>
+        <w:t>hmcols</w:t>
+      </w:r>
+      <w:proofErr w:type="spellEnd"/>
+      <w:r>
+        <w:rPr>
+          <w:rFonts w:ascii="Arial" w:hAnsi="Arial" w:cs="Arial"/>
+        </w:rPr>
+        <w:t xml:space="preserve"> argument.  </w:t>
       </w:r>
     </w:p>
     <w:p>
@@ -1614,7 +1394,7 @@
                     </pic:cNvPicPr>
                   </pic:nvPicPr>
                   <pic:blipFill>
-                    <a:blip r:embed="rId11" cstate="print">
+                    <a:blip r:embed="rId9" cstate="print">
                       <a:extLst>
                         <a:ext uri="{28A0092B-C50C-407E-A947-70E740481C1C}">
                           <a14:useLocalDpi xmlns:a14="http://schemas.microsoft.com/office/drawing/2010/main" val="0"/>
@@ -1645,6 +1425,372 @@
           </wp:inline>
         </w:drawing>
       </w:r>
+    </w:p>
+    <w:p>
+      <w:pPr>
+        <w:rPr>
+          <w:rFonts w:ascii="Arial" w:hAnsi="Arial" w:cs="Arial"/>
+        </w:rPr>
+      </w:pPr>
+      <w:r>
+        <w:rPr>
+          <w:rFonts w:ascii="Arial" w:hAnsi="Arial" w:cs="Arial"/>
+          <w:i/>
+        </w:rPr>
+        <w:t>Scaled</w:t>
+      </w:r>
+      <w:r>
+        <w:rPr>
+          <w:rFonts w:ascii="Arial" w:hAnsi="Arial" w:cs="Arial"/>
+          <w:i/>
+        </w:rPr>
+        <w:t xml:space="preserve"> abundance scores heatmap</w:t>
+      </w:r>
+      <w:r>
+        <w:rPr>
+          <w:rFonts w:ascii="Arial" w:hAnsi="Arial" w:cs="Arial"/>
+        </w:rPr>
+        <w:t>:</w:t>
+      </w:r>
+      <w:r>
+        <w:rPr>
+          <w:rFonts w:ascii="Arial" w:hAnsi="Arial" w:cs="Arial"/>
+          <w:i/>
+        </w:rPr>
+        <w:t xml:space="preserve"> </w:t>
+      </w:r>
+      <w:r>
+        <w:rPr>
+          <w:rFonts w:ascii="Arial" w:hAnsi="Arial" w:cs="Arial"/>
+        </w:rPr>
+        <w:t xml:space="preserve">Shows the </w:t>
+      </w:r>
+      <w:r>
+        <w:rPr>
+          <w:rFonts w:ascii="Arial" w:hAnsi="Arial" w:cs="Arial"/>
+        </w:rPr>
+        <w:t>results recorded in the “</w:t>
+      </w:r>
+      <w:r>
+        <w:rPr>
+          <w:rFonts w:ascii="Arial" w:hAnsi="Arial" w:cs="Arial"/>
+        </w:rPr>
+        <w:t xml:space="preserve">scaled </w:t>
+      </w:r>
+      <w:r>
+        <w:rPr>
+          <w:rFonts w:ascii="Arial" w:hAnsi="Arial" w:cs="Arial"/>
+        </w:rPr>
+        <w:t>abundance scores” tab of the data tables output.</w:t>
+      </w:r>
+      <w:r>
+        <w:rPr>
+          <w:rFonts w:ascii="Arial" w:hAnsi="Arial" w:cs="Arial"/>
+        </w:rPr>
+        <w:t xml:space="preserve"> </w:t>
+      </w:r>
+      <w:r>
+        <w:rPr>
+          <w:rFonts w:ascii="Arial" w:hAnsi="Arial" w:cs="Arial"/>
+        </w:rPr>
+        <w:t xml:space="preserve">Example below. </w:t>
+      </w:r>
+    </w:p>
+    <w:p>
+      <w:pPr>
+        <w:rPr>
+          <w:rFonts w:ascii="Arial" w:hAnsi="Arial" w:cs="Arial"/>
+        </w:rPr>
+      </w:pPr>
+      <w:r>
+        <w:rPr>
+          <w:rFonts w:ascii="Arial" w:hAnsi="Arial" w:cs="Arial"/>
+          <w:noProof/>
+        </w:rPr>
+        <w:drawing>
+          <wp:inline distT="0" distB="0" distL="0" distR="0" wp14:anchorId="457E4FAD" wp14:editId="73C775BA">
+            <wp:extent cx="5943600" cy="3467100"/>
+            <wp:effectExtent l="0" t="0" r="0" b="0"/>
+            <wp:docPr id="2" name="Picture 2"/>
+            <wp:cNvGraphicFramePr>
+              <a:graphicFrameLocks xmlns:a="http://schemas.openxmlformats.org/drawingml/2006/main" noChangeAspect="1"/>
+            </wp:cNvGraphicFramePr>
+            <a:graphic xmlns:a="http://schemas.openxmlformats.org/drawingml/2006/main">
+              <a:graphicData uri="http://schemas.openxmlformats.org/drawingml/2006/picture">
+                <pic:pic xmlns:pic="http://schemas.openxmlformats.org/drawingml/2006/picture">
+                  <pic:nvPicPr>
+                    <pic:cNvPr id="0" name="Picture 2"/>
+                    <pic:cNvPicPr>
+                      <a:picLocks noChangeAspect="1" noChangeArrowheads="1"/>
+                    </pic:cNvPicPr>
+                  </pic:nvPicPr>
+                  <pic:blipFill>
+                    <a:blip r:embed="rId10" cstate="print">
+                      <a:extLst>
+                        <a:ext uri="{28A0092B-C50C-407E-A947-70E740481C1C}">
+                          <a14:useLocalDpi xmlns:a14="http://schemas.microsoft.com/office/drawing/2010/main" val="0"/>
+                        </a:ext>
+                      </a:extLst>
+                    </a:blip>
+                    <a:srcRect/>
+                    <a:stretch>
+                      <a:fillRect/>
+                    </a:stretch>
+                  </pic:blipFill>
+                  <pic:spPr bwMode="auto">
+                    <a:xfrm>
+                      <a:off x="0" y="0"/>
+                      <a:ext cx="5943600" cy="3467100"/>
+                    </a:xfrm>
+                    <a:prstGeom prst="rect">
+                      <a:avLst/>
+                    </a:prstGeom>
+                    <a:noFill/>
+                    <a:ln>
+                      <a:noFill/>
+                    </a:ln>
+                  </pic:spPr>
+                </pic:pic>
+              </a:graphicData>
+            </a:graphic>
+          </wp:inline>
+        </w:drawing>
+      </w:r>
+    </w:p>
+    <w:p>
+      <w:pPr>
+        <w:rPr>
+          <w:rFonts w:ascii="Arial" w:eastAsia="Times New Roman" w:hAnsi="Arial" w:cs="Arial"/>
+          <w:color w:val="000000"/>
+        </w:rPr>
+      </w:pPr>
+      <w:r>
+        <w:rPr>
+          <w:rFonts w:ascii="Arial" w:eastAsia="Times New Roman" w:hAnsi="Arial" w:cs="Arial"/>
+          <w:i/>
+          <w:color w:val="000000"/>
+        </w:rPr>
+        <w:lastRenderedPageBreak/>
+        <w:t xml:space="preserve">Cell abundance scores </w:t>
+      </w:r>
+      <w:proofErr w:type="spellStart"/>
+      <w:r>
+        <w:rPr>
+          <w:rFonts w:ascii="Arial" w:eastAsia="Times New Roman" w:hAnsi="Arial" w:cs="Arial"/>
+          <w:i/>
+          <w:color w:val="000000"/>
+        </w:rPr>
+        <w:t>barplot</w:t>
+      </w:r>
+      <w:proofErr w:type="spellEnd"/>
+      <w:r>
+        <w:rPr>
+          <w:rFonts w:ascii="Arial" w:eastAsia="Times New Roman" w:hAnsi="Arial" w:cs="Arial"/>
+          <w:i/>
+          <w:color w:val="000000"/>
+        </w:rPr>
+        <w:t xml:space="preserve">: </w:t>
+      </w:r>
+      <w:r>
+        <w:rPr>
+          <w:rFonts w:ascii="Arial" w:eastAsia="Times New Roman" w:hAnsi="Arial" w:cs="Arial"/>
+          <w:color w:val="000000"/>
+        </w:rPr>
+        <w:t xml:space="preserve">See below for an example. Each column shows the cell abundances from a single AOI, with color denoting cell type. </w:t>
+      </w:r>
+    </w:p>
+    <w:p>
+      <w:pPr>
+        <w:rPr>
+          <w:rFonts w:ascii="Arial" w:eastAsia="Times New Roman" w:hAnsi="Arial" w:cs="Arial"/>
+          <w:color w:val="000000"/>
+        </w:rPr>
+      </w:pPr>
+      <w:r>
+        <w:rPr>
+          <w:rFonts w:ascii="Arial" w:eastAsia="Times New Roman" w:hAnsi="Arial" w:cs="Arial"/>
+          <w:noProof/>
+          <w:color w:val="000000"/>
+        </w:rPr>
+        <w:drawing>
+          <wp:inline distT="0" distB="0" distL="0" distR="0" wp14:anchorId="2434879F" wp14:editId="44B17BE8">
+            <wp:extent cx="5943600" cy="3467100"/>
+            <wp:effectExtent l="0" t="0" r="0" b="0"/>
+            <wp:docPr id="3" name="Picture 3"/>
+            <wp:cNvGraphicFramePr>
+              <a:graphicFrameLocks xmlns:a="http://schemas.openxmlformats.org/drawingml/2006/main" noChangeAspect="1"/>
+            </wp:cNvGraphicFramePr>
+            <a:graphic xmlns:a="http://schemas.openxmlformats.org/drawingml/2006/main">
+              <a:graphicData uri="http://schemas.openxmlformats.org/drawingml/2006/picture">
+                <pic:pic xmlns:pic="http://schemas.openxmlformats.org/drawingml/2006/picture">
+                  <pic:nvPicPr>
+                    <pic:cNvPr id="0" name="Picture 3"/>
+                    <pic:cNvPicPr>
+                      <a:picLocks noChangeAspect="1" noChangeArrowheads="1"/>
+                    </pic:cNvPicPr>
+                  </pic:nvPicPr>
+                  <pic:blipFill>
+                    <a:blip r:embed="rId11" cstate="print">
+                      <a:extLst>
+                        <a:ext uri="{28A0092B-C50C-407E-A947-70E740481C1C}">
+                          <a14:useLocalDpi xmlns:a14="http://schemas.microsoft.com/office/drawing/2010/main" val="0"/>
+                        </a:ext>
+                      </a:extLst>
+                    </a:blip>
+                    <a:srcRect/>
+                    <a:stretch>
+                      <a:fillRect/>
+                    </a:stretch>
+                  </pic:blipFill>
+                  <pic:spPr bwMode="auto">
+                    <a:xfrm>
+                      <a:off x="0" y="0"/>
+                      <a:ext cx="5943600" cy="3467100"/>
+                    </a:xfrm>
+                    <a:prstGeom prst="rect">
+                      <a:avLst/>
+                    </a:prstGeom>
+                    <a:noFill/>
+                    <a:ln>
+                      <a:noFill/>
+                    </a:ln>
+                  </pic:spPr>
+                </pic:pic>
+              </a:graphicData>
+            </a:graphic>
+          </wp:inline>
+        </w:drawing>
+      </w:r>
+    </w:p>
+    <w:p>
+      <w:pPr>
+        <w:rPr>
+          <w:rFonts w:ascii="Arial" w:eastAsia="Times New Roman" w:hAnsi="Arial" w:cs="Arial"/>
+          <w:color w:val="000000"/>
+        </w:rPr>
+      </w:pPr>
+      <w:r>
+        <w:rPr>
+          <w:rFonts w:ascii="Arial" w:eastAsia="Times New Roman" w:hAnsi="Arial" w:cs="Arial"/>
+          <w:i/>
+          <w:color w:val="000000"/>
+        </w:rPr>
+        <w:t xml:space="preserve">Cell </w:t>
+      </w:r>
+      <w:r>
+        <w:rPr>
+          <w:rFonts w:ascii="Arial" w:eastAsia="Times New Roman" w:hAnsi="Arial" w:cs="Arial"/>
+          <w:i/>
+          <w:color w:val="000000"/>
+        </w:rPr>
+        <w:t>proportions</w:t>
+      </w:r>
+      <w:r>
+        <w:rPr>
+          <w:rFonts w:ascii="Arial" w:eastAsia="Times New Roman" w:hAnsi="Arial" w:cs="Arial"/>
+          <w:i/>
+          <w:color w:val="000000"/>
+        </w:rPr>
+        <w:t xml:space="preserve"> </w:t>
+      </w:r>
+      <w:proofErr w:type="spellStart"/>
+      <w:r>
+        <w:rPr>
+          <w:rFonts w:ascii="Arial" w:eastAsia="Times New Roman" w:hAnsi="Arial" w:cs="Arial"/>
+          <w:i/>
+          <w:color w:val="000000"/>
+        </w:rPr>
+        <w:t>barplot</w:t>
+      </w:r>
+      <w:proofErr w:type="spellEnd"/>
+      <w:r>
+        <w:rPr>
+          <w:rFonts w:ascii="Arial" w:eastAsia="Times New Roman" w:hAnsi="Arial" w:cs="Arial"/>
+          <w:i/>
+          <w:color w:val="000000"/>
+        </w:rPr>
+        <w:t xml:space="preserve">: </w:t>
+      </w:r>
+      <w:r>
+        <w:rPr>
+          <w:rFonts w:ascii="Arial" w:eastAsia="Times New Roman" w:hAnsi="Arial" w:cs="Arial"/>
+          <w:color w:val="000000"/>
+        </w:rPr>
+        <w:t xml:space="preserve">See below for an example. Each column shows the cell abundances from a single AOI, with color denoting cell type. </w:t>
+      </w:r>
+    </w:p>
+    <w:p>
+      <w:pPr>
+        <w:rPr>
+          <w:rFonts w:ascii="Arial" w:eastAsia="Times New Roman" w:hAnsi="Arial" w:cs="Arial"/>
+          <w:color w:val="000000"/>
+        </w:rPr>
+      </w:pPr>
+      <w:r>
+        <w:rPr>
+          <w:rFonts w:ascii="Arial" w:eastAsia="Times New Roman" w:hAnsi="Arial" w:cs="Arial"/>
+          <w:noProof/>
+          <w:color w:val="000000"/>
+        </w:rPr>
+        <w:drawing>
+          <wp:inline distT="0" distB="0" distL="0" distR="0" wp14:anchorId="4925D1F4" wp14:editId="2BDE2B8E">
+            <wp:extent cx="5943600" cy="3467100"/>
+            <wp:effectExtent l="0" t="0" r="0" b="0"/>
+            <wp:docPr id="6" name="Picture 6"/>
+            <wp:cNvGraphicFramePr>
+              <a:graphicFrameLocks xmlns:a="http://schemas.openxmlformats.org/drawingml/2006/main" noChangeAspect="1"/>
+            </wp:cNvGraphicFramePr>
+            <a:graphic xmlns:a="http://schemas.openxmlformats.org/drawingml/2006/main">
+              <a:graphicData uri="http://schemas.openxmlformats.org/drawingml/2006/picture">
+                <pic:pic xmlns:pic="http://schemas.openxmlformats.org/drawingml/2006/picture">
+                  <pic:nvPicPr>
+                    <pic:cNvPr id="0" name="Picture 4"/>
+                    <pic:cNvPicPr>
+                      <a:picLocks noChangeAspect="1" noChangeArrowheads="1"/>
+                    </pic:cNvPicPr>
+                  </pic:nvPicPr>
+                  <pic:blipFill>
+                    <a:blip r:embed="rId12" cstate="print">
+                      <a:extLst>
+                        <a:ext uri="{28A0092B-C50C-407E-A947-70E740481C1C}">
+                          <a14:useLocalDpi xmlns:a14="http://schemas.microsoft.com/office/drawing/2010/main" val="0"/>
+                        </a:ext>
+                      </a:extLst>
+                    </a:blip>
+                    <a:srcRect/>
+                    <a:stretch>
+                      <a:fillRect/>
+                    </a:stretch>
+                  </pic:blipFill>
+                  <pic:spPr bwMode="auto">
+                    <a:xfrm>
+                      <a:off x="0" y="0"/>
+                      <a:ext cx="5943600" cy="3467100"/>
+                    </a:xfrm>
+                    <a:prstGeom prst="rect">
+                      <a:avLst/>
+                    </a:prstGeom>
+                    <a:noFill/>
+                    <a:ln>
+                      <a:noFill/>
+                    </a:ln>
+                  </pic:spPr>
+                </pic:pic>
+              </a:graphicData>
+            </a:graphic>
+          </wp:inline>
+        </w:drawing>
+      </w:r>
+    </w:p>
+    <w:p>
+      <w:pPr>
+        <w:rPr>
+          <w:rFonts w:ascii="Arial" w:hAnsi="Arial" w:cs="Arial"/>
+          <w:i/>
+        </w:rPr>
+      </w:pPr>
+      <w:bookmarkStart w:id="0" w:name="_GoBack"/>
+      <w:bookmarkEnd w:id="0"/>
     </w:p>
     <w:sectPr>
       <w:pgSz w:w="12240" w:h="15840"/>

</xml_diff>

<commit_message>
update documentation re: column names
</commit_message>
<xml_diff>
--- a/DSPPlugSpatialDecon/SpatialDecon-plugin-vignette.docx
+++ b/DSPPlugSpatialDecon/SpatialDecon-plugin-vignette.docx
@@ -720,7 +720,16 @@
           <w:sz w:val="22"/>
           <w:szCs w:val="22"/>
         </w:rPr>
-        <w:t xml:space="preserve">Give the column names of any </w:t>
+        <w:t>Enter</w:t>
+      </w:r>
+      <w:r>
+        <w:rPr>
+          <w:rFonts w:ascii="Arial" w:hAnsi="Arial" w:cs="Arial"/>
+          <w:color w:val="000000"/>
+          <w:sz w:val="22"/>
+          <w:szCs w:val="22"/>
+        </w:rPr>
+        <w:t xml:space="preserve"> column names of any </w:t>
       </w:r>
       <w:proofErr w:type="spellStart"/>
       <w:r>
@@ -741,6 +750,53 @@
           <w:szCs w:val="22"/>
         </w:rPr>
         <w:t xml:space="preserve"> variables that you’d like to appear in plots. </w:t>
+      </w:r>
+      <w:r>
+        <w:rPr>
+          <w:rFonts w:ascii="Arial" w:hAnsi="Arial" w:cs="Arial"/>
+          <w:color w:val="000000"/>
+          <w:sz w:val="22"/>
+          <w:szCs w:val="22"/>
+        </w:rPr>
+        <w:t>U</w:t>
+      </w:r>
+      <w:r>
+        <w:rPr>
+          <w:rFonts w:ascii="Arial" w:hAnsi="Arial" w:cs="Arial"/>
+          <w:color w:val="000000"/>
+          <w:sz w:val="22"/>
+          <w:szCs w:val="22"/>
+        </w:rPr>
+        <w:t>se column names without special characters such as dashes or spaces</w:t>
+      </w:r>
+      <w:r>
+        <w:rPr>
+          <w:rFonts w:ascii="Arial" w:hAnsi="Arial" w:cs="Arial"/>
+          <w:color w:val="000000"/>
+          <w:sz w:val="22"/>
+          <w:szCs w:val="22"/>
+        </w:rPr>
+        <w:t>;</w:t>
+      </w:r>
+      <w:bookmarkStart w:id="0" w:name="_GoBack"/>
+      <w:bookmarkEnd w:id="0"/>
+      <w:r>
+        <w:rPr>
+          <w:rFonts w:ascii="Arial" w:hAnsi="Arial" w:cs="Arial"/>
+          <w:color w:val="000000"/>
+          <w:sz w:val="22"/>
+          <w:szCs w:val="22"/>
+        </w:rPr>
+        <w:t xml:space="preserve"> and begin column names with letters, not a number</w:t>
+      </w:r>
+      <w:r>
+        <w:rPr>
+          <w:rFonts w:ascii="Arial" w:hAnsi="Arial" w:cs="Arial"/>
+          <w:color w:val="000000"/>
+          <w:sz w:val="22"/>
+          <w:szCs w:val="22"/>
+        </w:rPr>
+        <w:t xml:space="preserve">. </w:t>
       </w:r>
     </w:p>
     <w:p>
@@ -779,16 +835,7 @@
           <w:sz w:val="22"/>
           <w:szCs w:val="22"/>
         </w:rPr>
-        <w:t xml:space="preserve">: </w:t>
-      </w:r>
-      <w:r>
-        <w:rPr>
-          <w:rFonts w:ascii="Arial" w:hAnsi="Arial" w:cs="Arial"/>
-          <w:color w:val="000000"/>
-          <w:sz w:val="22"/>
-          <w:szCs w:val="22"/>
-        </w:rPr>
-        <w:t>Allows you to define custom coloring for the “</w:t>
+        <w:t>: Allows you to define custom coloring for the “</w:t>
       </w:r>
       <w:proofErr w:type="spellStart"/>
       <w:r>
@@ -819,16 +866,7 @@
           <w:sz w:val="22"/>
           <w:szCs w:val="22"/>
         </w:rPr>
-        <w:t xml:space="preserve">. </w:t>
-      </w:r>
-      <w:r>
-        <w:rPr>
-          <w:rFonts w:ascii="Arial" w:hAnsi="Arial" w:cs="Arial"/>
-          <w:color w:val="000000"/>
-          <w:sz w:val="22"/>
-          <w:szCs w:val="22"/>
-        </w:rPr>
-        <w:t xml:space="preserve">To enable, set this argument to TRUE, and modify the example syntax provided in the code. Any typos here will cause the plugin to error out. </w:t>
+        <w:t xml:space="preserve">. To enable, set this argument to TRUE, and modify the example syntax provided in the code. Any typos here will cause the plugin to error out. </w:t>
       </w:r>
     </w:p>
     <w:p>
@@ -857,17 +895,7 @@
           <w:sz w:val="22"/>
           <w:szCs w:val="22"/>
         </w:rPr>
-        <w:t>h</w:t>
-      </w:r>
-      <w:r>
-        <w:rPr>
-          <w:rFonts w:ascii="Arial" w:hAnsi="Arial" w:cs="Arial"/>
-          <w:i/>
-          <w:color w:val="000000"/>
-          <w:sz w:val="22"/>
-          <w:szCs w:val="22"/>
-        </w:rPr>
-        <w:t>mcols</w:t>
+        <w:t>hmcols</w:t>
       </w:r>
       <w:proofErr w:type="spellEnd"/>
       <w:r>
@@ -888,14 +916,6 @@
           <w:color w:val="000000"/>
         </w:rPr>
       </w:pPr>
-      <w:r>
-        <w:rPr>
-          <w:rFonts w:ascii="Arial" w:hAnsi="Arial" w:cs="Arial"/>
-          <w:b/>
-          <w:color w:val="000000"/>
-        </w:rPr>
-        <w:br w:type="page"/>
-      </w:r>
     </w:p>
     <w:p>
       <w:pPr>
@@ -918,7 +938,6 @@
           <w:sz w:val="22"/>
           <w:szCs w:val="22"/>
         </w:rPr>
-        <w:lastRenderedPageBreak/>
         <w:t>Interpretation of results</w:t>
       </w:r>
     </w:p>
@@ -1277,7 +1296,6 @@
           <w:rFonts w:ascii="Arial" w:hAnsi="Arial" w:cs="Arial"/>
           <w:i/>
         </w:rPr>
-        <w:lastRenderedPageBreak/>
         <w:t xml:space="preserve">Cell </w:t>
       </w:r>
       <w:r>
@@ -1437,14 +1455,7 @@
           <w:rFonts w:ascii="Arial" w:hAnsi="Arial" w:cs="Arial"/>
           <w:i/>
         </w:rPr>
-        <w:t>Scaled</w:t>
-      </w:r>
-      <w:r>
-        <w:rPr>
-          <w:rFonts w:ascii="Arial" w:hAnsi="Arial" w:cs="Arial"/>
-          <w:i/>
-        </w:rPr>
-        <w:t xml:space="preserve"> abundance scores heatmap</w:t>
+        <w:t>Scaled abundance scores heatmap</w:t>
       </w:r>
       <w:r>
         <w:rPr>
@@ -1507,6 +1518,7 @@
           <w:rFonts w:ascii="Arial" w:hAnsi="Arial" w:cs="Arial"/>
           <w:noProof/>
         </w:rPr>
+        <w:lastRenderedPageBreak/>
         <w:drawing>
           <wp:inline distT="0" distB="0" distL="0" distR="0" wp14:anchorId="457E4FAD" wp14:editId="73C775BA">
             <wp:extent cx="5943600" cy="3467100"/>
@@ -1570,7 +1582,6 @@
           <w:i/>
           <w:color w:val="000000"/>
         </w:rPr>
-        <w:lastRenderedPageBreak/>
         <w:t xml:space="preserve">Cell abundance scores </w:t>
       </w:r>
       <w:proofErr w:type="spellStart"/>
@@ -1675,23 +1686,7 @@
           <w:i/>
           <w:color w:val="000000"/>
         </w:rPr>
-        <w:t xml:space="preserve">Cell </w:t>
-      </w:r>
-      <w:r>
-        <w:rPr>
-          <w:rFonts w:ascii="Arial" w:eastAsia="Times New Roman" w:hAnsi="Arial" w:cs="Arial"/>
-          <w:i/>
-          <w:color w:val="000000"/>
-        </w:rPr>
-        <w:t>proportions</w:t>
-      </w:r>
-      <w:r>
-        <w:rPr>
-          <w:rFonts w:ascii="Arial" w:eastAsia="Times New Roman" w:hAnsi="Arial" w:cs="Arial"/>
-          <w:i/>
-          <w:color w:val="000000"/>
-        </w:rPr>
-        <w:t xml:space="preserve"> </w:t>
+        <w:t xml:space="preserve">Cell proportions </w:t>
       </w:r>
       <w:proofErr w:type="spellStart"/>
       <w:r>
@@ -1732,6 +1727,7 @@
           <w:noProof/>
           <w:color w:val="000000"/>
         </w:rPr>
+        <w:lastRenderedPageBreak/>
         <w:drawing>
           <wp:inline distT="0" distB="0" distL="0" distR="0" wp14:anchorId="4925D1F4" wp14:editId="2BDE2B8E">
             <wp:extent cx="5943600" cy="3467100"/>
@@ -1789,8 +1785,6 @@
           <w:i/>
         </w:rPr>
       </w:pPr>
-      <w:bookmarkStart w:id="0" w:name="_GoBack"/>
-      <w:bookmarkEnd w:id="0"/>
     </w:p>
     <w:sectPr>
       <w:pgSz w:w="12240" w:h="15840"/>

</xml_diff>

<commit_message>
update documentation for branch merging
</commit_message>
<xml_diff>
--- a/DSPPlugSpatialDecon/SpatialDecon-plugin-vignette.docx
+++ b/DSPPlugSpatialDecon/SpatialDecon-plugin-vignette.docx
@@ -18,6 +18,7 @@
         </w:rPr>
         <w:t>Use of the “</w:t>
       </w:r>
+      <w:proofErr w:type="spellStart"/>
       <w:r>
         <w:rPr>
           <w:rFonts w:ascii="Arial" w:hAnsi="Arial" w:cs="Arial"/>
@@ -26,6 +27,7 @@
         </w:rPr>
         <w:t>SpatialDecon</w:t>
       </w:r>
+      <w:proofErr w:type="spellEnd"/>
       <w:r>
         <w:rPr>
           <w:rFonts w:ascii="Arial" w:hAnsi="Arial" w:cs="Arial"/>
@@ -286,7 +288,27 @@
           <w:sz w:val="22"/>
           <w:szCs w:val="22"/>
         </w:rPr>
-        <w:t xml:space="preserve">A complete description of the SpatialDecon algorithm is at </w:t>
+        <w:t xml:space="preserve">A complete description of the </w:t>
+      </w:r>
+      <w:proofErr w:type="spellStart"/>
+      <w:r>
+        <w:rPr>
+          <w:rFonts w:ascii="Arial" w:hAnsi="Arial" w:cs="Arial"/>
+          <w:color w:val="000000"/>
+          <w:sz w:val="22"/>
+          <w:szCs w:val="22"/>
+        </w:rPr>
+        <w:t>SpatialDecon</w:t>
+      </w:r>
+      <w:proofErr w:type="spellEnd"/>
+      <w:r>
+        <w:rPr>
+          <w:rFonts w:ascii="Arial" w:hAnsi="Arial" w:cs="Arial"/>
+          <w:color w:val="000000"/>
+          <w:sz w:val="22"/>
+          <w:szCs w:val="22"/>
+        </w:rPr>
+        <w:t xml:space="preserve"> algorithm is at </w:t>
       </w:r>
       <w:hyperlink r:id="rId8" w:history="1">
         <w:r>
@@ -319,7 +341,27 @@
           <w:sz w:val="22"/>
           <w:szCs w:val="22"/>
         </w:rPr>
-        <w:t xml:space="preserve">The algorithm’s github page is </w:t>
+        <w:t xml:space="preserve">The algorithm’s </w:t>
+      </w:r>
+      <w:proofErr w:type="spellStart"/>
+      <w:r>
+        <w:rPr>
+          <w:rFonts w:ascii="Arial" w:hAnsi="Arial" w:cs="Arial"/>
+          <w:color w:val="000000"/>
+          <w:sz w:val="22"/>
+          <w:szCs w:val="22"/>
+        </w:rPr>
+        <w:t>github</w:t>
+      </w:r>
+      <w:proofErr w:type="spellEnd"/>
+      <w:r>
+        <w:rPr>
+          <w:rFonts w:ascii="Arial" w:hAnsi="Arial" w:cs="Arial"/>
+          <w:color w:val="000000"/>
+          <w:sz w:val="22"/>
+          <w:szCs w:val="22"/>
+        </w:rPr>
+        <w:t xml:space="preserve"> page is </w:t>
       </w:r>
       <w:hyperlink r:id="rId9" w:history="1">
         <w:r>
@@ -400,7 +442,27 @@
           <w:sz w:val="21"/>
           <w:szCs w:val="21"/>
         </w:rPr>
-        <w:t>This script will work with both DataFrame and GeoMxSet inputs.</w:t>
+        <w:t xml:space="preserve">This script will work with both </w:t>
+      </w:r>
+      <w:proofErr w:type="spellStart"/>
+      <w:r>
+        <w:rPr>
+          <w:rFonts w:ascii="Helvetica" w:hAnsi="Helvetica" w:cs="Helvetica"/>
+          <w:color w:val="000000"/>
+          <w:sz w:val="21"/>
+          <w:szCs w:val="21"/>
+        </w:rPr>
+        <w:t>DataFrame</w:t>
+      </w:r>
+      <w:proofErr w:type="spellEnd"/>
+      <w:r>
+        <w:rPr>
+          <w:rFonts w:ascii="Helvetica" w:hAnsi="Helvetica" w:cs="Helvetica"/>
+          <w:color w:val="000000"/>
+          <w:sz w:val="21"/>
+          <w:szCs w:val="21"/>
+        </w:rPr>
+        <w:t xml:space="preserve"> and GeoMxSet inputs.</w:t>
       </w:r>
     </w:p>
     <w:p>
@@ -471,7 +533,27 @@
           <w:sz w:val="22"/>
           <w:szCs w:val="22"/>
         </w:rPr>
-        <w:t xml:space="preserve">The SpatialDecon </w:t>
+        <w:t xml:space="preserve">The </w:t>
+      </w:r>
+      <w:proofErr w:type="spellStart"/>
+      <w:r>
+        <w:rPr>
+          <w:rFonts w:ascii="Arial" w:hAnsi="Arial" w:cs="Arial"/>
+          <w:color w:val="000000"/>
+          <w:sz w:val="22"/>
+          <w:szCs w:val="22"/>
+        </w:rPr>
+        <w:t>SpatialDecon</w:t>
+      </w:r>
+      <w:proofErr w:type="spellEnd"/>
+      <w:r>
+        <w:rPr>
+          <w:rFonts w:ascii="Arial" w:hAnsi="Arial" w:cs="Arial"/>
+          <w:color w:val="000000"/>
+          <w:sz w:val="22"/>
+          <w:szCs w:val="22"/>
+        </w:rPr>
+        <w:t xml:space="preserve"> </w:t>
       </w:r>
       <w:r>
         <w:rPr>
@@ -606,7 +688,452 @@
           <w:sz w:val="22"/>
           <w:szCs w:val="22"/>
         </w:rPr>
-        <w:t xml:space="preserve">. For tumor immune deconvolution, use the file “safeTME-for-tumor-immune.csv”, which is provided along with the </w:t>
+        <w:t xml:space="preserve">. </w:t>
+      </w:r>
+    </w:p>
+    <w:p>
+      <w:pPr>
+        <w:pStyle w:val="NormalWeb"/>
+        <w:numPr>
+          <w:ilvl w:val="1"/>
+          <w:numId w:val="3"/>
+        </w:numPr>
+        <w:shd w:val="clear" w:color="auto" w:fill="FFFFFF"/>
+        <w:spacing w:before="120" w:beforeAutospacing="0" w:after="120" w:afterAutospacing="0"/>
+        <w:rPr>
+          <w:rFonts w:ascii="Arial" w:hAnsi="Arial" w:cs="Arial"/>
+          <w:color w:val="000000"/>
+          <w:sz w:val="22"/>
+          <w:szCs w:val="22"/>
+        </w:rPr>
+      </w:pPr>
+      <w:r>
+        <w:rPr>
+          <w:rFonts w:ascii="Arial" w:hAnsi="Arial" w:cs="Arial"/>
+          <w:color w:val="000000"/>
+          <w:sz w:val="22"/>
+          <w:szCs w:val="22"/>
+        </w:rPr>
+        <w:t xml:space="preserve">.csv files can be found on the archive branch or the .csv can be extracted from the </w:t>
+      </w:r>
+      <w:proofErr w:type="spellStart"/>
+      <w:r>
+        <w:rPr>
+          <w:rFonts w:ascii="Arial" w:hAnsi="Arial" w:cs="Arial"/>
+          <w:color w:val="000000"/>
+          <w:sz w:val="22"/>
+          <w:szCs w:val="22"/>
+        </w:rPr>
+        <w:t>RData</w:t>
+      </w:r>
+      <w:proofErr w:type="spellEnd"/>
+      <w:r>
+        <w:rPr>
+          <w:rFonts w:ascii="Arial" w:hAnsi="Arial" w:cs="Arial"/>
+          <w:color w:val="000000"/>
+          <w:sz w:val="22"/>
+          <w:szCs w:val="22"/>
+        </w:rPr>
+        <w:t xml:space="preserve"> files using these lines of code:</w:t>
+      </w:r>
+    </w:p>
+    <w:p>
+      <w:pPr>
+        <w:tabs>
+          <w:tab w:val="left" w:pos="916"/>
+          <w:tab w:val="left" w:pos="1832"/>
+          <w:tab w:val="left" w:pos="2748"/>
+          <w:tab w:val="left" w:pos="3664"/>
+          <w:tab w:val="left" w:pos="4580"/>
+          <w:tab w:val="left" w:pos="5496"/>
+          <w:tab w:val="left" w:pos="6412"/>
+          <w:tab w:val="left" w:pos="7328"/>
+          <w:tab w:val="left" w:pos="8244"/>
+          <w:tab w:val="left" w:pos="9160"/>
+          <w:tab w:val="left" w:pos="10076"/>
+          <w:tab w:val="left" w:pos="10992"/>
+          <w:tab w:val="left" w:pos="11908"/>
+          <w:tab w:val="left" w:pos="12824"/>
+          <w:tab w:val="left" w:pos="13740"/>
+          <w:tab w:val="left" w:pos="14656"/>
+        </w:tabs>
+        <w:spacing w:after="0" w:line="240" w:lineRule="auto"/>
+        <w:rPr>
+          <w:rFonts w:ascii="Consolas" w:eastAsia="Times New Roman" w:hAnsi="Consolas" w:cs="Courier New"/>
+          <w:color w:val="24292F"/>
+          <w:sz w:val="20"/>
+          <w:szCs w:val="20"/>
+          <w:bdr w:val="none" w:sz="0" w:space="0" w:color="auto" w:frame="1"/>
+        </w:rPr>
+      </w:pPr>
+      <w:r>
+        <w:rPr>
+          <w:rFonts w:ascii="Consolas" w:eastAsia="Times New Roman" w:hAnsi="Consolas" w:cs="Courier New"/>
+          <w:color w:val="24292F"/>
+          <w:sz w:val="20"/>
+          <w:szCs w:val="20"/>
+          <w:bdr w:val="none" w:sz="0" w:space="0" w:color="auto" w:frame="1"/>
+        </w:rPr>
+        <w:tab/>
+      </w:r>
+      <w:r>
+        <w:rPr>
+          <w:rFonts w:ascii="Consolas" w:eastAsia="Times New Roman" w:hAnsi="Consolas" w:cs="Courier New"/>
+          <w:color w:val="24292F"/>
+          <w:sz w:val="20"/>
+          <w:szCs w:val="20"/>
+          <w:bdr w:val="none" w:sz="0" w:space="0" w:color="auto" w:frame="1"/>
+        </w:rPr>
+        <w:tab/>
+      </w:r>
+      <w:r>
+        <w:rPr>
+          <w:rFonts w:ascii="Consolas" w:eastAsia="Times New Roman" w:hAnsi="Consolas" w:cs="Courier New"/>
+          <w:color w:val="24292F"/>
+          <w:sz w:val="20"/>
+          <w:szCs w:val="20"/>
+          <w:bdr w:val="none" w:sz="0" w:space="0" w:color="auto" w:frame="1"/>
+        </w:rPr>
+        <w:t>load(".</w:t>
+      </w:r>
+      <w:proofErr w:type="spellStart"/>
+      <w:r>
+        <w:rPr>
+          <w:rFonts w:ascii="Consolas" w:eastAsia="Times New Roman" w:hAnsi="Consolas" w:cs="Courier New"/>
+          <w:color w:val="24292F"/>
+          <w:sz w:val="20"/>
+          <w:szCs w:val="20"/>
+          <w:bdr w:val="none" w:sz="0" w:space="0" w:color="auto" w:frame="1"/>
+        </w:rPr>
+        <w:t>RData</w:t>
+      </w:r>
+      <w:proofErr w:type="spellEnd"/>
+      <w:r>
+        <w:rPr>
+          <w:rFonts w:ascii="Consolas" w:eastAsia="Times New Roman" w:hAnsi="Consolas" w:cs="Courier New"/>
+          <w:color w:val="24292F"/>
+          <w:sz w:val="20"/>
+          <w:szCs w:val="20"/>
+          <w:bdr w:val="none" w:sz="0" w:space="0" w:color="auto" w:frame="1"/>
+        </w:rPr>
+        <w:t xml:space="preserve"> file")</w:t>
+      </w:r>
+    </w:p>
+    <w:p>
+      <w:pPr>
+        <w:shd w:val="clear" w:color="auto" w:fill="FFFFFF"/>
+        <w:tabs>
+          <w:tab w:val="left" w:pos="916"/>
+          <w:tab w:val="left" w:pos="1832"/>
+          <w:tab w:val="left" w:pos="2748"/>
+          <w:tab w:val="left" w:pos="3664"/>
+          <w:tab w:val="left" w:pos="4580"/>
+          <w:tab w:val="left" w:pos="5496"/>
+          <w:tab w:val="left" w:pos="6412"/>
+          <w:tab w:val="left" w:pos="7328"/>
+          <w:tab w:val="left" w:pos="8244"/>
+          <w:tab w:val="left" w:pos="9160"/>
+          <w:tab w:val="left" w:pos="10076"/>
+          <w:tab w:val="left" w:pos="10992"/>
+          <w:tab w:val="left" w:pos="11908"/>
+          <w:tab w:val="left" w:pos="12824"/>
+          <w:tab w:val="left" w:pos="13740"/>
+          <w:tab w:val="left" w:pos="14656"/>
+        </w:tabs>
+        <w:spacing w:after="0" w:line="240" w:lineRule="auto"/>
+        <w:rPr>
+          <w:rFonts w:ascii="Consolas" w:eastAsia="Times New Roman" w:hAnsi="Consolas" w:cs="Courier New"/>
+          <w:color w:val="24292F"/>
+          <w:sz w:val="20"/>
+          <w:szCs w:val="20"/>
+          <w:bdr w:val="none" w:sz="0" w:space="0" w:color="auto" w:frame="1"/>
+        </w:rPr>
+      </w:pPr>
+      <w:r>
+        <w:rPr>
+          <w:rFonts w:ascii="Consolas" w:eastAsia="Times New Roman" w:hAnsi="Consolas" w:cs="Courier New"/>
+          <w:color w:val="24292F"/>
+          <w:sz w:val="20"/>
+          <w:szCs w:val="20"/>
+          <w:bdr w:val="none" w:sz="0" w:space="0" w:color="auto" w:frame="1"/>
+        </w:rPr>
+        <w:tab/>
+      </w:r>
+      <w:r>
+        <w:rPr>
+          <w:rFonts w:ascii="Consolas" w:eastAsia="Times New Roman" w:hAnsi="Consolas" w:cs="Courier New"/>
+          <w:color w:val="24292F"/>
+          <w:sz w:val="20"/>
+          <w:szCs w:val="20"/>
+          <w:bdr w:val="none" w:sz="0" w:space="0" w:color="auto" w:frame="1"/>
+        </w:rPr>
+        <w:tab/>
+      </w:r>
+      <w:r>
+        <w:rPr>
+          <w:rFonts w:ascii="Consolas" w:eastAsia="Times New Roman" w:hAnsi="Consolas" w:cs="Courier New"/>
+          <w:color w:val="24292F"/>
+          <w:sz w:val="20"/>
+          <w:szCs w:val="20"/>
+          <w:bdr w:val="none" w:sz="0" w:space="0" w:color="auto" w:frame="1"/>
+        </w:rPr>
+        <w:t xml:space="preserve">write.csv(x = </w:t>
+      </w:r>
+      <w:proofErr w:type="spellStart"/>
+      <w:r>
+        <w:rPr>
+          <w:rFonts w:ascii="Consolas" w:eastAsia="Times New Roman" w:hAnsi="Consolas" w:cs="Courier New"/>
+          <w:color w:val="24292F"/>
+          <w:sz w:val="20"/>
+          <w:szCs w:val="20"/>
+          <w:bdr w:val="none" w:sz="0" w:space="0" w:color="auto" w:frame="1"/>
+        </w:rPr>
+        <w:t>profile_matrix</w:t>
+      </w:r>
+      <w:proofErr w:type="spellEnd"/>
+      <w:r>
+        <w:rPr>
+          <w:rFonts w:ascii="Consolas" w:eastAsia="Times New Roman" w:hAnsi="Consolas" w:cs="Courier New"/>
+          <w:color w:val="24292F"/>
+          <w:sz w:val="20"/>
+          <w:szCs w:val="20"/>
+          <w:bdr w:val="none" w:sz="0" w:space="0" w:color="auto" w:frame="1"/>
+        </w:rPr>
+        <w:t>,</w:t>
+      </w:r>
+      <w:r>
+        <w:rPr>
+          <w:rFonts w:ascii="Consolas" w:eastAsia="Times New Roman" w:hAnsi="Consolas" w:cs="Courier New"/>
+          <w:color w:val="24292F"/>
+          <w:sz w:val="20"/>
+          <w:szCs w:val="20"/>
+          <w:bdr w:val="none" w:sz="0" w:space="0" w:color="auto" w:frame="1"/>
+        </w:rPr>
+        <w:t xml:space="preserve"> </w:t>
+      </w:r>
+    </w:p>
+    <w:p>
+      <w:pPr>
+        <w:shd w:val="clear" w:color="auto" w:fill="FFFFFF"/>
+        <w:tabs>
+          <w:tab w:val="left" w:pos="916"/>
+          <w:tab w:val="left" w:pos="1832"/>
+          <w:tab w:val="left" w:pos="2748"/>
+          <w:tab w:val="left" w:pos="3664"/>
+          <w:tab w:val="left" w:pos="4580"/>
+          <w:tab w:val="left" w:pos="5496"/>
+          <w:tab w:val="left" w:pos="6412"/>
+          <w:tab w:val="left" w:pos="7328"/>
+          <w:tab w:val="left" w:pos="8244"/>
+          <w:tab w:val="left" w:pos="9160"/>
+          <w:tab w:val="left" w:pos="10076"/>
+          <w:tab w:val="left" w:pos="10992"/>
+          <w:tab w:val="left" w:pos="11908"/>
+          <w:tab w:val="left" w:pos="12824"/>
+          <w:tab w:val="left" w:pos="13740"/>
+          <w:tab w:val="left" w:pos="14656"/>
+        </w:tabs>
+        <w:spacing w:after="0" w:line="240" w:lineRule="auto"/>
+        <w:rPr>
+          <w:rFonts w:ascii="Consolas" w:eastAsia="Times New Roman" w:hAnsi="Consolas" w:cs="Courier New"/>
+          <w:color w:val="24292F"/>
+          <w:sz w:val="20"/>
+          <w:szCs w:val="20"/>
+          <w:bdr w:val="none" w:sz="0" w:space="0" w:color="auto" w:frame="1"/>
+        </w:rPr>
+      </w:pPr>
+      <w:r>
+        <w:rPr>
+          <w:rFonts w:ascii="Consolas" w:eastAsia="Times New Roman" w:hAnsi="Consolas" w:cs="Courier New"/>
+          <w:color w:val="24292F"/>
+          <w:sz w:val="20"/>
+          <w:szCs w:val="20"/>
+          <w:bdr w:val="none" w:sz="0" w:space="0" w:color="auto" w:frame="1"/>
+        </w:rPr>
+        <w:tab/>
+      </w:r>
+      <w:r>
+        <w:rPr>
+          <w:rFonts w:ascii="Consolas" w:eastAsia="Times New Roman" w:hAnsi="Consolas" w:cs="Courier New"/>
+          <w:color w:val="24292F"/>
+          <w:sz w:val="20"/>
+          <w:szCs w:val="20"/>
+          <w:bdr w:val="none" w:sz="0" w:space="0" w:color="auto" w:frame="1"/>
+        </w:rPr>
+        <w:tab/>
+      </w:r>
+      <w:r>
+        <w:rPr>
+          <w:rFonts w:ascii="Consolas" w:eastAsia="Times New Roman" w:hAnsi="Consolas" w:cs="Courier New"/>
+          <w:color w:val="24292F"/>
+          <w:sz w:val="20"/>
+          <w:szCs w:val="20"/>
+          <w:bdr w:val="none" w:sz="0" w:space="0" w:color="auto" w:frame="1"/>
+        </w:rPr>
+        <w:tab/>
+        <w:t xml:space="preserve"> </w:t>
+      </w:r>
+      <w:r>
+        <w:rPr>
+          <w:rFonts w:ascii="Consolas" w:eastAsia="Times New Roman" w:hAnsi="Consolas" w:cs="Courier New"/>
+          <w:color w:val="24292F"/>
+          <w:sz w:val="20"/>
+          <w:szCs w:val="20"/>
+          <w:bdr w:val="none" w:sz="0" w:space="0" w:color="auto" w:frame="1"/>
+        </w:rPr>
+        <w:t>file =</w:t>
+      </w:r>
+      <w:r>
+        <w:rPr>
+          <w:rFonts w:ascii="Consolas" w:eastAsia="Times New Roman" w:hAnsi="Consolas" w:cs="Courier New"/>
+          <w:color w:val="24292F"/>
+          <w:sz w:val="20"/>
+          <w:szCs w:val="20"/>
+          <w:bdr w:val="none" w:sz="0" w:space="0" w:color="auto" w:frame="1"/>
+        </w:rPr>
+        <w:t xml:space="preserve"> </w:t>
+      </w:r>
+      <w:r>
+        <w:rPr>
+          <w:rFonts w:ascii="Consolas" w:eastAsia="Times New Roman" w:hAnsi="Consolas" w:cs="Courier New"/>
+          <w:color w:val="24292F"/>
+          <w:sz w:val="20"/>
+          <w:szCs w:val="20"/>
+          <w:bdr w:val="none" w:sz="0" w:space="0" w:color="auto" w:frame="1"/>
+        </w:rPr>
+        <w:t>"</w:t>
+      </w:r>
+      <w:proofErr w:type="spellStart"/>
+      <w:r>
+        <w:rPr>
+          <w:rFonts w:ascii="Consolas" w:eastAsia="Times New Roman" w:hAnsi="Consolas" w:cs="Courier New"/>
+          <w:color w:val="24292F"/>
+          <w:sz w:val="20"/>
+          <w:szCs w:val="20"/>
+          <w:bdr w:val="none" w:sz="0" w:space="0" w:color="auto" w:frame="1"/>
+        </w:rPr>
+        <w:t>outputFileLocation</w:t>
+      </w:r>
+      <w:proofErr w:type="spellEnd"/>
+      <w:r>
+        <w:rPr>
+          <w:rFonts w:ascii="Consolas" w:eastAsia="Times New Roman" w:hAnsi="Consolas" w:cs="Courier New"/>
+          <w:color w:val="24292F"/>
+          <w:sz w:val="20"/>
+          <w:szCs w:val="20"/>
+          <w:bdr w:val="none" w:sz="0" w:space="0" w:color="auto" w:frame="1"/>
+        </w:rPr>
+        <w:t xml:space="preserve">/matrixName.csv", </w:t>
+      </w:r>
+    </w:p>
+    <w:p>
+      <w:pPr>
+        <w:shd w:val="clear" w:color="auto" w:fill="FFFFFF"/>
+        <w:tabs>
+          <w:tab w:val="left" w:pos="916"/>
+          <w:tab w:val="left" w:pos="1832"/>
+          <w:tab w:val="left" w:pos="2748"/>
+          <w:tab w:val="left" w:pos="3664"/>
+          <w:tab w:val="left" w:pos="4580"/>
+          <w:tab w:val="left" w:pos="5496"/>
+          <w:tab w:val="left" w:pos="6412"/>
+          <w:tab w:val="left" w:pos="7328"/>
+          <w:tab w:val="left" w:pos="8244"/>
+          <w:tab w:val="left" w:pos="9160"/>
+          <w:tab w:val="left" w:pos="10076"/>
+          <w:tab w:val="left" w:pos="10992"/>
+          <w:tab w:val="left" w:pos="11908"/>
+          <w:tab w:val="left" w:pos="12824"/>
+          <w:tab w:val="left" w:pos="13740"/>
+          <w:tab w:val="left" w:pos="14656"/>
+        </w:tabs>
+        <w:spacing w:after="0" w:line="240" w:lineRule="auto"/>
+        <w:rPr>
+          <w:rFonts w:ascii="Consolas" w:eastAsia="Times New Roman" w:hAnsi="Consolas" w:cs="Courier New"/>
+          <w:color w:val="24292F"/>
+          <w:sz w:val="20"/>
+          <w:szCs w:val="20"/>
+          <w:bdr w:val="none" w:sz="0" w:space="0" w:color="auto" w:frame="1"/>
+        </w:rPr>
+      </w:pPr>
+      <w:r>
+        <w:rPr>
+          <w:rFonts w:ascii="Consolas" w:eastAsia="Times New Roman" w:hAnsi="Consolas" w:cs="Courier New"/>
+          <w:color w:val="24292F"/>
+          <w:sz w:val="20"/>
+          <w:szCs w:val="20"/>
+          <w:bdr w:val="none" w:sz="0" w:space="0" w:color="auto" w:frame="1"/>
+        </w:rPr>
+        <w:tab/>
+      </w:r>
+      <w:r>
+        <w:rPr>
+          <w:rFonts w:ascii="Consolas" w:eastAsia="Times New Roman" w:hAnsi="Consolas" w:cs="Courier New"/>
+          <w:color w:val="24292F"/>
+          <w:sz w:val="20"/>
+          <w:szCs w:val="20"/>
+          <w:bdr w:val="none" w:sz="0" w:space="0" w:color="auto" w:frame="1"/>
+        </w:rPr>
+        <w:tab/>
+      </w:r>
+      <w:r>
+        <w:rPr>
+          <w:rFonts w:ascii="Consolas" w:eastAsia="Times New Roman" w:hAnsi="Consolas" w:cs="Courier New"/>
+          <w:color w:val="24292F"/>
+          <w:sz w:val="20"/>
+          <w:szCs w:val="20"/>
+          <w:bdr w:val="none" w:sz="0" w:space="0" w:color="auto" w:frame="1"/>
+        </w:rPr>
+        <w:tab/>
+        <w:t xml:space="preserve"> </w:t>
+      </w:r>
+      <w:proofErr w:type="spellStart"/>
+      <w:r>
+        <w:rPr>
+          <w:rFonts w:ascii="Consolas" w:eastAsia="Times New Roman" w:hAnsi="Consolas" w:cs="Courier New"/>
+          <w:color w:val="24292F"/>
+          <w:sz w:val="20"/>
+          <w:szCs w:val="20"/>
+          <w:bdr w:val="none" w:sz="0" w:space="0" w:color="auto" w:frame="1"/>
+        </w:rPr>
+        <w:t>row.names</w:t>
+      </w:r>
+      <w:proofErr w:type="spellEnd"/>
+      <w:r>
+        <w:rPr>
+          <w:rFonts w:ascii="Consolas" w:eastAsia="Times New Roman" w:hAnsi="Consolas" w:cs="Courier New"/>
+          <w:color w:val="24292F"/>
+          <w:sz w:val="20"/>
+          <w:szCs w:val="20"/>
+          <w:bdr w:val="none" w:sz="0" w:space="0" w:color="auto" w:frame="1"/>
+        </w:rPr>
+        <w:t xml:space="preserve"> = TRUE, quote = FALSE)</w:t>
+      </w:r>
+    </w:p>
+    <w:p>
+      <w:pPr>
+        <w:pStyle w:val="NormalWeb"/>
+        <w:numPr>
+          <w:ilvl w:val="0"/>
+          <w:numId w:val="3"/>
+        </w:numPr>
+        <w:shd w:val="clear" w:color="auto" w:fill="FFFFFF"/>
+        <w:spacing w:before="120" w:beforeAutospacing="0" w:after="120" w:afterAutospacing="0"/>
+        <w:rPr>
+          <w:rFonts w:ascii="Arial" w:hAnsi="Arial" w:cs="Arial"/>
+          <w:color w:val="000000"/>
+          <w:sz w:val="22"/>
+          <w:szCs w:val="22"/>
+        </w:rPr>
+      </w:pPr>
+      <w:r>
+        <w:rPr>
+          <w:rFonts w:ascii="Arial" w:hAnsi="Arial" w:cs="Arial"/>
+          <w:color w:val="000000"/>
+          <w:sz w:val="22"/>
+          <w:szCs w:val="22"/>
+        </w:rPr>
+        <w:t xml:space="preserve">For tumor immune deconvolution, use the file “safeTME-for-tumor-immune.csv”, which is provided along with the </w:t>
       </w:r>
       <w:r>
         <w:rPr>
@@ -643,6 +1170,21 @@
           <w:szCs w:val="22"/>
         </w:rPr>
         <w:t xml:space="preserve">To use a custom matrix, make sure it matches the format of the matrices referenced above. </w:t>
+      </w:r>
+    </w:p>
+    <w:p>
+      <w:pPr>
+        <w:rPr>
+          <w:rFonts w:ascii="Arial" w:eastAsia="Times New Roman" w:hAnsi="Arial" w:cs="Arial"/>
+          <w:color w:val="000000"/>
+        </w:rPr>
+      </w:pPr>
+      <w:r>
+        <w:rPr>
+          <w:rFonts w:ascii="Arial" w:hAnsi="Arial" w:cs="Arial"/>
+          <w:color w:val="000000"/>
+        </w:rPr>
+        <w:br w:type="page"/>
       </w:r>
     </w:p>
     <w:p>
@@ -664,6 +1206,7 @@
           <w:sz w:val="22"/>
           <w:szCs w:val="22"/>
         </w:rPr>
+        <w:lastRenderedPageBreak/>
         <w:t xml:space="preserve">In addition, the </w:t>
       </w:r>
       <w:r>
@@ -822,6 +1365,7 @@
           <w:szCs w:val="22"/>
         </w:rPr>
       </w:pPr>
+      <w:proofErr w:type="spellStart"/>
       <w:r>
         <w:rPr>
           <w:rFonts w:ascii="Arial" w:hAnsi="Arial" w:cs="Arial"/>
@@ -832,6 +1376,7 @@
         </w:rPr>
         <w:t>cell_profile_filename</w:t>
       </w:r>
+      <w:proofErr w:type="spellEnd"/>
       <w:r>
         <w:rPr>
           <w:rFonts w:ascii="Arial" w:hAnsi="Arial" w:cs="Arial"/>
@@ -876,6 +1421,7 @@
           <w:szCs w:val="22"/>
         </w:rPr>
       </w:pPr>
+      <w:proofErr w:type="spellStart"/>
       <w:r>
         <w:rPr>
           <w:rFonts w:ascii="Arial" w:hAnsi="Arial" w:cs="Arial"/>
@@ -886,6 +1432,7 @@
         </w:rPr>
         <w:t>pure_tumor_column_name</w:t>
       </w:r>
+      <w:proofErr w:type="spellEnd"/>
       <w:r>
         <w:rPr>
           <w:rFonts w:ascii="Arial" w:hAnsi="Arial" w:cs="Arial"/>
@@ -916,8 +1463,27 @@
           <w:sz w:val="22"/>
           <w:szCs w:val="22"/>
         </w:rPr>
-        <w:lastRenderedPageBreak/>
-        <w:t>To use this argument, enter the name of a column in the segmentAnnotations. The code will look for entries in that column that sa</w:t>
+        <w:t xml:space="preserve">To use this argument, enter the name of a column in the </w:t>
+      </w:r>
+      <w:proofErr w:type="spellStart"/>
+      <w:r>
+        <w:rPr>
+          <w:rFonts w:ascii="Arial" w:hAnsi="Arial" w:cs="Arial"/>
+          <w:color w:val="000000"/>
+          <w:sz w:val="22"/>
+          <w:szCs w:val="22"/>
+        </w:rPr>
+        <w:t>segmentAnnotations</w:t>
+      </w:r>
+      <w:proofErr w:type="spellEnd"/>
+      <w:r>
+        <w:rPr>
+          <w:rFonts w:ascii="Arial" w:hAnsi="Arial" w:cs="Arial"/>
+          <w:color w:val="000000"/>
+          <w:sz w:val="22"/>
+          <w:szCs w:val="22"/>
+        </w:rPr>
+        <w:t>. The code will look for entries in that column that sa</w:t>
       </w:r>
       <w:r>
         <w:rPr>
@@ -964,6 +1530,7 @@
           <w:szCs w:val="22"/>
         </w:rPr>
       </w:pPr>
+      <w:proofErr w:type="spellStart"/>
       <w:r>
         <w:rPr>
           <w:rFonts w:ascii="Arial" w:hAnsi="Arial" w:cs="Arial"/>
@@ -974,6 +1541,7 @@
         </w:rPr>
         <w:t>variables_to_plot</w:t>
       </w:r>
+      <w:proofErr w:type="spellEnd"/>
       <w:r>
         <w:rPr>
           <w:rFonts w:ascii="Arial" w:hAnsi="Arial" w:cs="Arial"/>
@@ -999,7 +1567,27 @@
           <w:sz w:val="22"/>
           <w:szCs w:val="22"/>
         </w:rPr>
-        <w:t xml:space="preserve"> column names of any segmentAnnotations variables that you’d like to appear in plots. </w:t>
+        <w:t xml:space="preserve"> column names of any </w:t>
+      </w:r>
+      <w:proofErr w:type="spellStart"/>
+      <w:r>
+        <w:rPr>
+          <w:rFonts w:ascii="Arial" w:hAnsi="Arial" w:cs="Arial"/>
+          <w:color w:val="000000"/>
+          <w:sz w:val="22"/>
+          <w:szCs w:val="22"/>
+        </w:rPr>
+        <w:t>segmentAnnotations</w:t>
+      </w:r>
+      <w:proofErr w:type="spellEnd"/>
+      <w:r>
+        <w:rPr>
+          <w:rFonts w:ascii="Arial" w:hAnsi="Arial" w:cs="Arial"/>
+          <w:color w:val="000000"/>
+          <w:sz w:val="22"/>
+          <w:szCs w:val="22"/>
+        </w:rPr>
+        <w:t xml:space="preserve"> variables that you’d like to appear in plots. </w:t>
       </w:r>
       <w:r>
         <w:rPr>
@@ -1064,6 +1652,7 @@
           <w:szCs w:val="22"/>
         </w:rPr>
       </w:pPr>
+      <w:proofErr w:type="spellStart"/>
       <w:r>
         <w:rPr>
           <w:rFonts w:ascii="Arial" w:hAnsi="Arial" w:cs="Arial"/>
@@ -1074,6 +1663,7 @@
         </w:rPr>
         <w:t>custom_annotation_coloring</w:t>
       </w:r>
+      <w:proofErr w:type="spellEnd"/>
       <w:r>
         <w:rPr>
           <w:rFonts w:ascii="Arial" w:hAnsi="Arial" w:cs="Arial"/>
@@ -1083,6 +1673,7 @@
         </w:rPr>
         <w:t>: Allows you to define custom coloring for the “</w:t>
       </w:r>
+      <w:proofErr w:type="spellStart"/>
       <w:r>
         <w:rPr>
           <w:rFonts w:ascii="Arial" w:hAnsi="Arial" w:cs="Arial"/>
@@ -1091,7 +1682,18 @@
           <w:sz w:val="22"/>
           <w:szCs w:val="22"/>
         </w:rPr>
-        <w:t>variables_to_plot”</w:t>
+        <w:t>variables_to_plot</w:t>
+      </w:r>
+      <w:proofErr w:type="spellEnd"/>
+      <w:r>
+        <w:rPr>
+          <w:rFonts w:ascii="Arial" w:hAnsi="Arial" w:cs="Arial"/>
+          <w:i/>
+          <w:color w:val="000000"/>
+          <w:sz w:val="22"/>
+          <w:szCs w:val="22"/>
+        </w:rPr>
+        <w:t>”</w:t>
       </w:r>
       <w:r>
         <w:rPr>
@@ -1138,6 +1740,7 @@
           <w:szCs w:val="22"/>
         </w:rPr>
       </w:pPr>
+      <w:proofErr w:type="spellStart"/>
       <w:r>
         <w:rPr>
           <w:rFonts w:ascii="Arial" w:hAnsi="Arial" w:cs="Arial"/>
@@ -1148,6 +1751,7 @@
         </w:rPr>
         <w:t>hmcols</w:t>
       </w:r>
+      <w:proofErr w:type="spellEnd"/>
       <w:r>
         <w:rPr>
           <w:rFonts w:ascii="Arial" w:hAnsi="Arial" w:cs="Arial"/>
@@ -1364,21 +1968,7 @@
         <w:rPr>
           <w:rFonts w:ascii="Arial" w:hAnsi="Arial" w:cs="Arial"/>
         </w:rPr>
-        <w:t xml:space="preserve">The same data as the “abundance scores” </w:t>
-      </w:r>
-      <w:proofErr w:type="gramStart"/>
-      <w:r>
-        <w:rPr>
-          <w:rFonts w:ascii="Arial" w:hAnsi="Arial" w:cs="Arial"/>
-        </w:rPr>
-        <w:t>tab, but</w:t>
-      </w:r>
-      <w:proofErr w:type="gramEnd"/>
-      <w:r>
-        <w:rPr>
-          <w:rFonts w:ascii="Arial" w:hAnsi="Arial" w:cs="Arial"/>
-        </w:rPr>
-        <w:t xml:space="preserve"> scaled so that each cell type has a maximum value of 1. </w:t>
+        <w:t xml:space="preserve">The same data as the “abundance scores” tab, but scaled so that each cell type has a maximum value of 1. </w:t>
       </w:r>
     </w:p>
     <w:p>
@@ -1428,6 +2018,24 @@
           <w:b/>
           <w:color w:val="000000"/>
         </w:rPr>
+        <w:br w:type="page"/>
+      </w:r>
+    </w:p>
+    <w:p>
+      <w:pPr>
+        <w:rPr>
+          <w:rFonts w:ascii="Arial" w:eastAsia="Times New Roman" w:hAnsi="Arial" w:cs="Arial"/>
+          <w:b/>
+          <w:color w:val="000000"/>
+        </w:rPr>
+      </w:pPr>
+      <w:r>
+        <w:rPr>
+          <w:rFonts w:ascii="Arial" w:eastAsia="Times New Roman" w:hAnsi="Arial" w:cs="Arial"/>
+          <w:b/>
+          <w:color w:val="000000"/>
+        </w:rPr>
+        <w:lastRenderedPageBreak/>
         <w:t>Plots:</w:t>
       </w:r>
     </w:p>
@@ -1493,11 +2101,10 @@
           <w:rFonts w:ascii="Arial" w:hAnsi="Arial" w:cs="Arial"/>
           <w:noProof/>
         </w:rPr>
-        <w:lastRenderedPageBreak/>
         <w:drawing>
-          <wp:inline distT="0" distB="0" distL="0" distR="0" wp14:anchorId="181BFABD" wp14:editId="0B46468A">
-            <wp:extent cx="5943600" cy="3469005"/>
-            <wp:effectExtent l="0" t="0" r="0" b="0"/>
+          <wp:inline distT="0" distB="0" distL="0" distR="0" wp14:anchorId="181BFABD" wp14:editId="15F97320">
+            <wp:extent cx="5742551" cy="3351661"/>
+            <wp:effectExtent l="0" t="0" r="0" b="1270"/>
             <wp:docPr id="1" name="Picture 1"/>
             <wp:cNvGraphicFramePr>
               <a:graphicFrameLocks xmlns:a="http://schemas.openxmlformats.org/drawingml/2006/main" noChangeAspect="1"/>
@@ -1527,7 +2134,7 @@
                   <pic:spPr bwMode="auto">
                     <a:xfrm>
                       <a:off x="0" y="0"/>
-                      <a:ext cx="5943600" cy="3469005"/>
+                      <a:ext cx="5756186" cy="3359619"/>
                     </a:xfrm>
                     <a:prstGeom prst="rect">
                       <a:avLst/>
@@ -1548,35 +2155,50 @@
       <w:pPr>
         <w:rPr>
           <w:rFonts w:ascii="Arial" w:hAnsi="Arial" w:cs="Arial"/>
+        </w:rPr>
+      </w:pPr>
+      <w:r>
+        <w:rPr>
+          <w:rFonts w:ascii="Arial" w:hAnsi="Arial" w:cs="Arial"/>
           <w:i/>
         </w:rPr>
-      </w:pPr>
-    </w:p>
-    <w:p>
-      <w:pPr>
+        <w:t xml:space="preserve">Cell </w:t>
+      </w:r>
+      <w:r>
         <w:rPr>
           <w:rFonts w:ascii="Arial" w:hAnsi="Arial" w:cs="Arial"/>
           <w:i/>
         </w:rPr>
-      </w:pPr>
-    </w:p>
-    <w:p>
-      <w:pPr>
-        <w:rPr>
-          <w:rFonts w:ascii="Arial" w:hAnsi="Arial" w:cs="Arial"/>
-        </w:rPr>
-      </w:pPr>
+        <w:t>proportions</w:t>
+      </w:r>
+      <w:r>
+        <w:rPr>
+          <w:rFonts w:ascii="Arial" w:hAnsi="Arial" w:cs="Arial"/>
+        </w:rPr>
+        <w:t>:</w:t>
+      </w:r>
       <w:r>
         <w:rPr>
           <w:rFonts w:ascii="Arial" w:hAnsi="Arial" w:cs="Arial"/>
           <w:i/>
         </w:rPr>
-        <w:t xml:space="preserve">Cell </w:t>
-      </w:r>
-      <w:r>
-        <w:rPr>
-          <w:rFonts w:ascii="Arial" w:hAnsi="Arial" w:cs="Arial"/>
-          <w:i/>
+        <w:t xml:space="preserve"> </w:t>
+      </w:r>
+      <w:r>
+        <w:rPr>
+          <w:rFonts w:ascii="Arial" w:hAnsi="Arial" w:cs="Arial"/>
+        </w:rPr>
+        <w:t xml:space="preserve">Shows the </w:t>
+      </w:r>
+      <w:r>
+        <w:rPr>
+          <w:rFonts w:ascii="Arial" w:hAnsi="Arial" w:cs="Arial"/>
+        </w:rPr>
+        <w:t>results recorded in the “</w:t>
+      </w:r>
+      <w:r>
+        <w:rPr>
+          <w:rFonts w:ascii="Arial" w:hAnsi="Arial" w:cs="Arial"/>
         </w:rPr>
         <w:t>proportions</w:t>
       </w:r>
@@ -1584,12 +2206,11 @@
         <w:rPr>
           <w:rFonts w:ascii="Arial" w:hAnsi="Arial" w:cs="Arial"/>
         </w:rPr>
-        <w:t>:</w:t>
-      </w:r>
-      <w:r>
-        <w:rPr>
-          <w:rFonts w:ascii="Arial" w:hAnsi="Arial" w:cs="Arial"/>
-          <w:i/>
+        <w:t>” tab of the data tables output.</w:t>
+      </w:r>
+      <w:r>
+        <w:rPr>
+          <w:rFonts w:ascii="Arial" w:hAnsi="Arial" w:cs="Arial"/>
         </w:rPr>
         <w:t xml:space="preserve"> </w:t>
       </w:r>
@@ -1597,37 +2218,35 @@
         <w:rPr>
           <w:rFonts w:ascii="Arial" w:hAnsi="Arial" w:cs="Arial"/>
         </w:rPr>
-        <w:t xml:space="preserve">Shows the </w:t>
-      </w:r>
-      <w:r>
-        <w:rPr>
-          <w:rFonts w:ascii="Arial" w:hAnsi="Arial" w:cs="Arial"/>
-        </w:rPr>
-        <w:t>results recorded in the “</w:t>
-      </w:r>
-      <w:r>
-        <w:rPr>
-          <w:rFonts w:ascii="Arial" w:hAnsi="Arial" w:cs="Arial"/>
-        </w:rPr>
-        <w:t>proportions</w:t>
-      </w:r>
-      <w:r>
-        <w:rPr>
-          <w:rFonts w:ascii="Arial" w:hAnsi="Arial" w:cs="Arial"/>
-        </w:rPr>
-        <w:t>” tab of the data tables output.</w:t>
-      </w:r>
-      <w:r>
-        <w:rPr>
-          <w:rFonts w:ascii="Arial" w:hAnsi="Arial" w:cs="Arial"/>
-        </w:rPr>
-        <w:t xml:space="preserve"> </w:t>
-      </w:r>
-      <w:r>
-        <w:rPr>
-          <w:rFonts w:ascii="Arial" w:hAnsi="Arial" w:cs="Arial"/>
-        </w:rPr>
-        <w:t xml:space="preserve">Example below. This color scheme is activated by using the “viridis option B” option in the hmcols argument.  </w:t>
+        <w:t>Example below. This color scheme is activated by using the “</w:t>
+      </w:r>
+      <w:proofErr w:type="spellStart"/>
+      <w:r>
+        <w:rPr>
+          <w:rFonts w:ascii="Arial" w:hAnsi="Arial" w:cs="Arial"/>
+        </w:rPr>
+        <w:t>viridis</w:t>
+      </w:r>
+      <w:proofErr w:type="spellEnd"/>
+      <w:r>
+        <w:rPr>
+          <w:rFonts w:ascii="Arial" w:hAnsi="Arial" w:cs="Arial"/>
+        </w:rPr>
+        <w:t xml:space="preserve"> option B” option in the </w:t>
+      </w:r>
+      <w:proofErr w:type="spellStart"/>
+      <w:r>
+        <w:rPr>
+          <w:rFonts w:ascii="Arial" w:hAnsi="Arial" w:cs="Arial"/>
+        </w:rPr>
+        <w:t>hmcols</w:t>
+      </w:r>
+      <w:proofErr w:type="spellEnd"/>
+      <w:r>
+        <w:rPr>
+          <w:rFonts w:ascii="Arial" w:hAnsi="Arial" w:cs="Arial"/>
+        </w:rPr>
+        <w:t xml:space="preserve"> argument.  </w:t>
       </w:r>
     </w:p>
     <w:p>
@@ -1642,9 +2261,9 @@
           <w:noProof/>
         </w:rPr>
         <w:drawing>
-          <wp:inline distT="0" distB="0" distL="0" distR="0" wp14:anchorId="22D8C3EF" wp14:editId="6F146D74">
-            <wp:extent cx="5943600" cy="3469005"/>
-            <wp:effectExtent l="0" t="0" r="0" b="0"/>
+          <wp:inline distT="0" distB="0" distL="0" distR="0" wp14:anchorId="22D8C3EF" wp14:editId="62767941">
+            <wp:extent cx="5752321" cy="3357364"/>
+            <wp:effectExtent l="0" t="0" r="1270" b="0"/>
             <wp:docPr id="8" name="Picture 8"/>
             <wp:cNvGraphicFramePr>
               <a:graphicFrameLocks xmlns:a="http://schemas.openxmlformats.org/drawingml/2006/main" noChangeAspect="1"/>
@@ -1674,7 +2293,7 @@
                   <pic:spPr bwMode="auto">
                     <a:xfrm>
                       <a:off x="0" y="0"/>
-                      <a:ext cx="5943600" cy="3469005"/>
+                      <a:ext cx="5760775" cy="3362298"/>
                     </a:xfrm>
                     <a:prstGeom prst="rect">
                       <a:avLst/>
@@ -1829,8 +2448,18 @@
           <w:i/>
           <w:color w:val="000000"/>
         </w:rPr>
-        <w:t>Cell abundance scores barplot</w:t>
-      </w:r>
+        <w:t xml:space="preserve">Cell abundance scores </w:t>
+      </w:r>
+      <w:proofErr w:type="spellStart"/>
+      <w:r>
+        <w:rPr>
+          <w:rFonts w:ascii="Arial" w:eastAsia="Times New Roman" w:hAnsi="Arial" w:cs="Arial"/>
+          <w:i/>
+          <w:color w:val="000000"/>
+        </w:rPr>
+        <w:t>barplot</w:t>
+      </w:r>
+      <w:proofErr w:type="spellEnd"/>
       <w:r>
         <w:rPr>
           <w:rFonts w:ascii="Arial" w:eastAsia="Times New Roman" w:hAnsi="Arial" w:cs="Arial"/>
@@ -1924,8 +2553,18 @@
           <w:color w:val="000000"/>
         </w:rPr>
         <w:lastRenderedPageBreak/>
-        <w:t>Cell proportions barplot</w:t>
-      </w:r>
+        <w:t xml:space="preserve">Cell proportions </w:t>
+      </w:r>
+      <w:proofErr w:type="spellStart"/>
+      <w:r>
+        <w:rPr>
+          <w:rFonts w:ascii="Arial" w:eastAsia="Times New Roman" w:hAnsi="Arial" w:cs="Arial"/>
+          <w:i/>
+          <w:color w:val="000000"/>
+        </w:rPr>
+        <w:t>barplot</w:t>
+      </w:r>
+      <w:proofErr w:type="spellEnd"/>
       <w:r>
         <w:rPr>
           <w:rFonts w:ascii="Arial" w:eastAsia="Times New Roman" w:hAnsi="Arial" w:cs="Arial"/>
@@ -2027,6 +2666,119 @@
 <file path=word/numbering.xml><?xml version="1.0" encoding="utf-8"?>
 <w:numbering xmlns:wpc="http://schemas.microsoft.com/office/word/2010/wordprocessingCanvas" xmlns:cx="http://schemas.microsoft.com/office/drawing/2014/chartex" xmlns:cx1="http://schemas.microsoft.com/office/drawing/2015/9/8/chartex" xmlns:cx2="http://schemas.microsoft.com/office/drawing/2015/10/21/chartex" xmlns:cx3="http://schemas.microsoft.com/office/drawing/2016/5/9/chartex" xmlns:cx4="http://schemas.microsoft.com/office/drawing/2016/5/10/chartex" xmlns:cx5="http://schemas.microsoft.com/office/drawing/2016/5/11/chartex" xmlns:cx6="http://schemas.microsoft.com/office/drawing/2016/5/12/chartex" xmlns:cx7="http://schemas.microsoft.com/office/drawing/2016/5/13/chartex" xmlns:cx8="http://schemas.microsoft.com/office/drawing/2016/5/14/chartex" xmlns:mc="http://schemas.openxmlformats.org/markup-compatibility/2006" xmlns:aink="http://schemas.microsoft.com/office/drawing/2016/ink" xmlns:am3d="http://schemas.microsoft.com/office/drawing/2017/model3d" xmlns:o="urn:schemas-microsoft-com:office:office" xmlns:r="http://schemas.openxmlformats.org/officeDocument/2006/relationships" xmlns:m="http://schemas.openxmlformats.org/officeDocument/2006/math" xmlns:v="urn:schemas-microsoft-com:vml" xmlns:wp14="http://schemas.microsoft.com/office/word/2010/wordprocessingDrawing" xmlns:wp="http://schemas.openxmlformats.org/drawingml/2006/wordprocessingDrawing" xmlns:w10="urn:schemas-microsoft-com:office:word" xmlns:w="http://schemas.openxmlformats.org/wordprocessingml/2006/main" xmlns:w14="http://schemas.microsoft.com/office/word/2010/wordml" xmlns:w15="http://schemas.microsoft.com/office/word/2012/wordml" xmlns:w16cex="http://schemas.microsoft.com/office/word/2018/wordml/cex" xmlns:w16cid="http://schemas.microsoft.com/office/word/2016/wordml/cid" xmlns:w16="http://schemas.microsoft.com/office/word/2018/wordml" xmlns:w16se="http://schemas.microsoft.com/office/word/2015/wordml/symex" xmlns:wpg="http://schemas.microsoft.com/office/word/2010/wordprocessingGroup" xmlns:wpi="http://schemas.microsoft.com/office/word/2010/wordprocessingInk" xmlns:wne="http://schemas.microsoft.com/office/word/2006/wordml" xmlns:wps="http://schemas.microsoft.com/office/word/2010/wordprocessingShape" mc:Ignorable="w14 w15 w16se w16cid w16 w16cex wp14">
   <w:abstractNum w:abstractNumId="0" w15:restartNumberingAfterBreak="0">
+    <w:nsid w:val="4DE92E69"/>
+    <w:multiLevelType w:val="hybridMultilevel"/>
+    <w:tmpl w:val="53EE3A3E"/>
+    <w:lvl w:ilvl="0" w:tplc="04090001">
+      <w:start w:val="1"/>
+      <w:numFmt w:val="bullet"/>
+      <w:lvlText w:val=""/>
+      <w:lvlJc w:val="left"/>
+      <w:pPr>
+        <w:ind w:left="720" w:hanging="360"/>
+      </w:pPr>
+      <w:rPr>
+        <w:rFonts w:ascii="Symbol" w:hAnsi="Symbol" w:hint="default"/>
+      </w:rPr>
+    </w:lvl>
+    <w:lvl w:ilvl="1" w:tplc="04090003">
+      <w:start w:val="1"/>
+      <w:numFmt w:val="bullet"/>
+      <w:lvlText w:val="o"/>
+      <w:lvlJc w:val="left"/>
+      <w:pPr>
+        <w:ind w:left="1440" w:hanging="360"/>
+      </w:pPr>
+      <w:rPr>
+        <w:rFonts w:ascii="Courier New" w:hAnsi="Courier New" w:cs="Courier New" w:hint="default"/>
+      </w:rPr>
+    </w:lvl>
+    <w:lvl w:ilvl="2" w:tplc="04090005">
+      <w:start w:val="1"/>
+      <w:numFmt w:val="bullet"/>
+      <w:lvlText w:val=""/>
+      <w:lvlJc w:val="left"/>
+      <w:pPr>
+        <w:ind w:left="2160" w:hanging="360"/>
+      </w:pPr>
+      <w:rPr>
+        <w:rFonts w:ascii="Wingdings" w:hAnsi="Wingdings" w:hint="default"/>
+      </w:rPr>
+    </w:lvl>
+    <w:lvl w:ilvl="3" w:tplc="04090001">
+      <w:start w:val="1"/>
+      <w:numFmt w:val="bullet"/>
+      <w:lvlText w:val=""/>
+      <w:lvlJc w:val="left"/>
+      <w:pPr>
+        <w:ind w:left="2880" w:hanging="360"/>
+      </w:pPr>
+      <w:rPr>
+        <w:rFonts w:ascii="Symbol" w:hAnsi="Symbol" w:hint="default"/>
+      </w:rPr>
+    </w:lvl>
+    <w:lvl w:ilvl="4" w:tplc="04090003">
+      <w:start w:val="1"/>
+      <w:numFmt w:val="bullet"/>
+      <w:lvlText w:val="o"/>
+      <w:lvlJc w:val="left"/>
+      <w:pPr>
+        <w:ind w:left="3600" w:hanging="360"/>
+      </w:pPr>
+      <w:rPr>
+        <w:rFonts w:ascii="Courier New" w:hAnsi="Courier New" w:cs="Courier New" w:hint="default"/>
+      </w:rPr>
+    </w:lvl>
+    <w:lvl w:ilvl="5" w:tplc="04090005" w:tentative="1">
+      <w:start w:val="1"/>
+      <w:numFmt w:val="bullet"/>
+      <w:lvlText w:val=""/>
+      <w:lvlJc w:val="left"/>
+      <w:pPr>
+        <w:ind w:left="4320" w:hanging="360"/>
+      </w:pPr>
+      <w:rPr>
+        <w:rFonts w:ascii="Wingdings" w:hAnsi="Wingdings" w:hint="default"/>
+      </w:rPr>
+    </w:lvl>
+    <w:lvl w:ilvl="6" w:tplc="04090001" w:tentative="1">
+      <w:start w:val="1"/>
+      <w:numFmt w:val="bullet"/>
+      <w:lvlText w:val=""/>
+      <w:lvlJc w:val="left"/>
+      <w:pPr>
+        <w:ind w:left="5040" w:hanging="360"/>
+      </w:pPr>
+      <w:rPr>
+        <w:rFonts w:ascii="Symbol" w:hAnsi="Symbol" w:hint="default"/>
+      </w:rPr>
+    </w:lvl>
+    <w:lvl w:ilvl="7" w:tplc="04090003" w:tentative="1">
+      <w:start w:val="1"/>
+      <w:numFmt w:val="bullet"/>
+      <w:lvlText w:val="o"/>
+      <w:lvlJc w:val="left"/>
+      <w:pPr>
+        <w:ind w:left="5760" w:hanging="360"/>
+      </w:pPr>
+      <w:rPr>
+        <w:rFonts w:ascii="Courier New" w:hAnsi="Courier New" w:cs="Courier New" w:hint="default"/>
+      </w:rPr>
+    </w:lvl>
+    <w:lvl w:ilvl="8" w:tplc="04090005" w:tentative="1">
+      <w:start w:val="1"/>
+      <w:numFmt w:val="bullet"/>
+      <w:lvlText w:val=""/>
+      <w:lvlJc w:val="left"/>
+      <w:pPr>
+        <w:ind w:left="6480" w:hanging="360"/>
+      </w:pPr>
+      <w:rPr>
+        <w:rFonts w:ascii="Wingdings" w:hAnsi="Wingdings" w:hint="default"/>
+      </w:rPr>
+    </w:lvl>
+  </w:abstractNum>
+  <w:abstractNum w:abstractNumId="1" w15:restartNumberingAfterBreak="0">
     <w:nsid w:val="68EE4ED6"/>
     <w:multiLevelType w:val="hybridMultilevel"/>
     <w:tmpl w:val="9B822F3A"/>
@@ -2115,7 +2867,7 @@
       </w:pPr>
     </w:lvl>
   </w:abstractNum>
-  <w:abstractNum w:abstractNumId="1" w15:restartNumberingAfterBreak="0">
+  <w:abstractNum w:abstractNumId="2" w15:restartNumberingAfterBreak="0">
     <w:nsid w:val="75F0462A"/>
     <w:multiLevelType w:val="hybridMultilevel"/>
     <w:tmpl w:val="F3FEF6B2"/>
@@ -2131,7 +2883,7 @@
         <w:rFonts w:hint="default"/>
       </w:rPr>
     </w:lvl>
-    <w:lvl w:ilvl="1" w:tplc="04090019" w:tentative="1">
+    <w:lvl w:ilvl="1" w:tplc="04090019">
       <w:start w:val="1"/>
       <w:numFmt w:val="lowerLetter"/>
       <w:lvlText w:val="%2."/>
@@ -2140,7 +2892,7 @@
         <w:ind w:left="1440" w:hanging="360"/>
       </w:pPr>
     </w:lvl>
-    <w:lvl w:ilvl="2" w:tplc="0409001B" w:tentative="1">
+    <w:lvl w:ilvl="2" w:tplc="0409001B">
       <w:start w:val="1"/>
       <w:numFmt w:val="lowerRoman"/>
       <w:lvlText w:val="%3."/>
@@ -2149,7 +2901,7 @@
         <w:ind w:left="2160" w:hanging="180"/>
       </w:pPr>
     </w:lvl>
-    <w:lvl w:ilvl="3" w:tplc="0409000F" w:tentative="1">
+    <w:lvl w:ilvl="3" w:tplc="0409000F">
       <w:start w:val="1"/>
       <w:numFmt w:val="decimal"/>
       <w:lvlText w:val="%4."/>
@@ -2158,7 +2910,7 @@
         <w:ind w:left="2880" w:hanging="360"/>
       </w:pPr>
     </w:lvl>
-    <w:lvl w:ilvl="4" w:tplc="04090019" w:tentative="1">
+    <w:lvl w:ilvl="4" w:tplc="04090019">
       <w:start w:val="1"/>
       <w:numFmt w:val="lowerLetter"/>
       <w:lvlText w:val="%5."/>
@@ -2204,7 +2956,7 @@
       </w:pPr>
     </w:lvl>
   </w:abstractNum>
-  <w:abstractNum w:abstractNumId="2" w15:restartNumberingAfterBreak="0">
+  <w:abstractNum w:abstractNumId="3" w15:restartNumberingAfterBreak="0">
     <w:nsid w:val="79FF7132"/>
     <w:multiLevelType w:val="hybridMultilevel"/>
     <w:tmpl w:val="FE20AB28"/>
@@ -2317,7 +3069,7 @@
       </w:rPr>
     </w:lvl>
   </w:abstractNum>
-  <w:abstractNum w:abstractNumId="3" w15:restartNumberingAfterBreak="0">
+  <w:abstractNum w:abstractNumId="4" w15:restartNumberingAfterBreak="0">
     <w:nsid w:val="7FBF125F"/>
     <w:multiLevelType w:val="hybridMultilevel"/>
     <w:tmpl w:val="98E63400"/>
@@ -2431,16 +3183,19 @@
     </w:lvl>
   </w:abstractNum>
   <w:num w:numId="1">
-    <w:abstractNumId w:val="0"/>
+    <w:abstractNumId w:val="1"/>
   </w:num>
   <w:num w:numId="2">
+    <w:abstractNumId w:val="4"/>
+  </w:num>
+  <w:num w:numId="3">
+    <w:abstractNumId w:val="2"/>
+  </w:num>
+  <w:num w:numId="4">
     <w:abstractNumId w:val="3"/>
   </w:num>
-  <w:num w:numId="3">
-    <w:abstractNumId w:val="1"/>
-  </w:num>
-  <w:num w:numId="4">
-    <w:abstractNumId w:val="2"/>
+  <w:num w:numId="5">
+    <w:abstractNumId w:val="0"/>
   </w:num>
 </w:numbering>
 </file>
@@ -2847,7 +3602,6 @@
   <w:style w:type="character" w:default="1" w:styleId="DefaultParagraphFont">
     <w:name w:val="Default Paragraph Font"/>
     <w:uiPriority w:val="1"/>
-    <w:semiHidden/>
     <w:unhideWhenUsed/>
   </w:style>
   <w:style w:type="table" w:default="1" w:styleId="TableNormal">
@@ -3260,6 +4014,15 @@
 </file>
 
 <file path=customXml/item1.xml><?xml version="1.0" encoding="utf-8"?>
+<?mso-contentType ?>
+<FormTemplates xmlns="http://schemas.microsoft.com/sharepoint/v3/contenttype/forms">
+  <Display>DocumentLibraryForm</Display>
+  <Edit>DocumentLibraryForm</Edit>
+  <New>DocumentLibraryForm</New>
+</FormTemplates>
+</file>
+
+<file path=customXml/item2.xml><?xml version="1.0" encoding="utf-8"?>
 <ct:contentTypeSchema xmlns:ct="http://schemas.microsoft.com/office/2006/metadata/contentType" xmlns:ma="http://schemas.microsoft.com/office/2006/metadata/properties/metaAttributes" ct:_="" ma:_="" ma:contentTypeName="Document" ma:contentTypeID="0x010100948EE25D2A4CCF429FF9E8F2EDCDF231" ma:contentTypeVersion="4" ma:contentTypeDescription="Create a new document." ma:contentTypeScope="" ma:versionID="a66fc58676ede860af1d610db671f112">
   <xsd:schema xmlns:xsd="http://www.w3.org/2001/XMLSchema" xmlns:xs="http://www.w3.org/2001/XMLSchema" xmlns:p="http://schemas.microsoft.com/office/2006/metadata/properties" xmlns:ns2="13a51d44-2ee7-445d-a695-10f52412b52d" targetNamespace="http://schemas.microsoft.com/office/2006/metadata/properties" ma:root="true" ma:fieldsID="ab9f2b303865f1bfe319115e62d0a735" ns2:_="">
     <xsd:import namespace="13a51d44-2ee7-445d-a695-10f52412b52d"/>
@@ -3405,15 +4168,6 @@
 </ct:contentTypeSchema>
 </file>
 
-<file path=customXml/item2.xml><?xml version="1.0" encoding="utf-8"?>
-<?mso-contentType ?>
-<FormTemplates xmlns="http://schemas.microsoft.com/sharepoint/v3/contenttype/forms">
-  <Display>DocumentLibraryForm</Display>
-  <Edit>DocumentLibraryForm</Edit>
-  <New>DocumentLibraryForm</New>
-</FormTemplates>
-</file>
-
 <file path=customXml/item3.xml><?xml version="1.0" encoding="utf-8"?>
 <p:properties xmlns:p="http://schemas.microsoft.com/office/2006/metadata/properties" xmlns:xsi="http://www.w3.org/2001/XMLSchema-instance" xmlns:pc="http://schemas.microsoft.com/office/infopath/2007/PartnerControls">
   <documentManagement/>
@@ -3421,6 +4175,14 @@
 </file>
 
 <file path=customXml/itemProps1.xml><?xml version="1.0" encoding="utf-8"?>
+<ds:datastoreItem xmlns:ds="http://schemas.openxmlformats.org/officeDocument/2006/customXml" ds:itemID="{246C7EF6-646E-47DB-8AE4-B48BE4025B5A}">
+  <ds:schemaRefs>
+    <ds:schemaRef ds:uri="http://schemas.microsoft.com/sharepoint/v3/contenttype/forms"/>
+  </ds:schemaRefs>
+</ds:datastoreItem>
+</file>
+
+<file path=customXml/itemProps2.xml><?xml version="1.0" encoding="utf-8"?>
 <ds:datastoreItem xmlns:ds="http://schemas.openxmlformats.org/officeDocument/2006/customXml" ds:itemID="{02990659-A643-4AD9-B4E7-4F24819A0871}">
   <ds:schemaRefs>
     <ds:schemaRef ds:uri="http://schemas.microsoft.com/office/2006/metadata/contentType"/>
@@ -3438,14 +4200,6 @@
 </ds:datastoreItem>
 </file>
 
-<file path=customXml/itemProps2.xml><?xml version="1.0" encoding="utf-8"?>
-<ds:datastoreItem xmlns:ds="http://schemas.openxmlformats.org/officeDocument/2006/customXml" ds:itemID="{246C7EF6-646E-47DB-8AE4-B48BE4025B5A}">
-  <ds:schemaRefs>
-    <ds:schemaRef ds:uri="http://schemas.microsoft.com/sharepoint/v3/contenttype/forms"/>
-  </ds:schemaRefs>
-</ds:datastoreItem>
-</file>
-
 <file path=customXml/itemProps3.xml><?xml version="1.0" encoding="utf-8"?>
 <ds:datastoreItem xmlns:ds="http://schemas.openxmlformats.org/officeDocument/2006/customXml" ds:itemID="{2A65FD0B-F6A8-4876-B90A-01C060167C47}">
   <ds:schemaRefs>

</xml_diff>